<commit_message>
remerciements faits, manque page de garde
</commit_message>
<xml_diff>
--- a/Rapport de stage neurologie.docx
+++ b/Rapport de stage neurologie.docx
@@ -273,8 +273,10 @@
             </w:tabs>
             <w:rPr>
               <w:rFonts w:eastAsiaTheme="minorEastAsia"/>
+              <w:b/>
+              <w:bCs/>
               <w:noProof/>
-              <w:sz w:val="22"/>
+              <w:szCs w:val="24"/>
               <w:lang w:eastAsia="fr-FR"/>
             </w:rPr>
           </w:pPr>
@@ -282,8 +284,8 @@
             <w:rPr>
               <w:b/>
               <w:bCs/>
-              <w:sz w:val="32"/>
-              <w:szCs w:val="28"/>
+              <w:sz w:val="36"/>
+              <w:szCs w:val="32"/>
             </w:rPr>
             <w:fldChar w:fldCharType="begin"/>
           </w:r>
@@ -291,8 +293,8 @@
             <w:rPr>
               <w:b/>
               <w:bCs/>
-              <w:sz w:val="32"/>
-              <w:szCs w:val="28"/>
+              <w:sz w:val="36"/>
+              <w:szCs w:val="32"/>
             </w:rPr>
             <w:instrText xml:space="preserve"> TOC \o "1-3" \h \z \u </w:instrText>
           </w:r>
@@ -300,66 +302,97 @@
             <w:rPr>
               <w:b/>
               <w:bCs/>
-              <w:sz w:val="32"/>
-              <w:szCs w:val="28"/>
+              <w:sz w:val="36"/>
+              <w:szCs w:val="32"/>
             </w:rPr>
             <w:fldChar w:fldCharType="separate"/>
           </w:r>
-          <w:hyperlink w:anchor="_Toc87014160" w:history="1">
+          <w:hyperlink w:anchor="_Toc87025299" w:history="1">
             <w:r>
               <w:rPr>
                 <w:rStyle w:val="Hyperlink"/>
                 <w:b/>
                 <w:bCs/>
                 <w:noProof/>
+                <w:sz w:val="28"/>
+                <w:szCs w:val="24"/>
+                <w:u w:val="none"/>
               </w:rPr>
               <w:t>Remerciements</w:t>
             </w:r>
             <w:r>
               <w:rPr>
+                <w:b/>
+                <w:bCs/>
                 <w:noProof/>
                 <w:webHidden/>
+                <w:sz w:val="28"/>
+                <w:szCs w:val="24"/>
               </w:rPr>
               <w:tab/>
             </w:r>
             <w:r>
               <w:rPr>
+                <w:b/>
+                <w:bCs/>
                 <w:noProof/>
                 <w:webHidden/>
+                <w:sz w:val="28"/>
+                <w:szCs w:val="24"/>
               </w:rPr>
               <w:fldChar w:fldCharType="begin"/>
             </w:r>
             <w:r>
               <w:rPr>
+                <w:b/>
+                <w:bCs/>
                 <w:noProof/>
                 <w:webHidden/>
+                <w:sz w:val="28"/>
+                <w:szCs w:val="24"/>
               </w:rPr>
-              <w:instrText xml:space="preserve"> PAGEREF _Toc87014160 \h </w:instrText>
+              <w:instrText xml:space="preserve"> PAGEREF _Toc87025299 \h </w:instrText>
             </w:r>
             <w:r>
               <w:rPr>
+                <w:b/>
+                <w:bCs/>
                 <w:noProof/>
                 <w:webHidden/>
+                <w:sz w:val="28"/>
+                <w:szCs w:val="24"/>
               </w:rPr>
             </w:r>
             <w:r>
               <w:rPr>
+                <w:b/>
+                <w:bCs/>
                 <w:noProof/>
                 <w:webHidden/>
+                <w:sz w:val="28"/>
+                <w:szCs w:val="24"/>
               </w:rPr>
               <w:fldChar w:fldCharType="separate"/>
             </w:r>
             <w:r>
               <w:rPr>
+                <w:b/>
+                <w:bCs/>
                 <w:noProof/>
                 <w:webHidden/>
+                <w:sz w:val="28"/>
+                <w:szCs w:val="24"/>
               </w:rPr>
               <w:t>3</w:t>
             </w:r>
             <w:r>
               <w:rPr>
+                <w:b/>
+                <w:bCs/>
                 <w:noProof/>
                 <w:webHidden/>
+                <w:sz w:val="28"/>
+                <w:szCs w:val="24"/>
               </w:rPr>
               <w:fldChar w:fldCharType="end"/>
             </w:r>
@@ -373,66 +406,99 @@
             </w:tabs>
             <w:rPr>
               <w:rFonts w:eastAsiaTheme="minorEastAsia"/>
+              <w:b/>
+              <w:bCs/>
               <w:noProof/>
-              <w:sz w:val="22"/>
+              <w:szCs w:val="24"/>
               <w:lang w:eastAsia="fr-FR"/>
             </w:rPr>
           </w:pPr>
-          <w:hyperlink w:anchor="_Toc87014161" w:history="1">
+          <w:hyperlink w:anchor="_Toc87025300" w:history="1">
             <w:r>
               <w:rPr>
                 <w:rStyle w:val="Hyperlink"/>
                 <w:b/>
                 <w:bCs/>
                 <w:noProof/>
+                <w:sz w:val="28"/>
+                <w:szCs w:val="24"/>
+                <w:u w:val="none"/>
               </w:rPr>
               <w:t>Introduction</w:t>
             </w:r>
             <w:r>
               <w:rPr>
+                <w:b/>
+                <w:bCs/>
                 <w:noProof/>
                 <w:webHidden/>
+                <w:sz w:val="28"/>
+                <w:szCs w:val="24"/>
               </w:rPr>
               <w:tab/>
             </w:r>
             <w:r>
               <w:rPr>
+                <w:b/>
+                <w:bCs/>
                 <w:noProof/>
                 <w:webHidden/>
+                <w:sz w:val="28"/>
+                <w:szCs w:val="24"/>
               </w:rPr>
               <w:fldChar w:fldCharType="begin"/>
             </w:r>
             <w:r>
               <w:rPr>
+                <w:b/>
+                <w:bCs/>
                 <w:noProof/>
                 <w:webHidden/>
+                <w:sz w:val="28"/>
+                <w:szCs w:val="24"/>
               </w:rPr>
-              <w:instrText xml:space="preserve"> PAGEREF _Toc87014161 \h </w:instrText>
+              <w:instrText xml:space="preserve"> PAGEREF _Toc87025300 \h </w:instrText>
             </w:r>
             <w:r>
               <w:rPr>
+                <w:b/>
+                <w:bCs/>
                 <w:noProof/>
                 <w:webHidden/>
+                <w:sz w:val="28"/>
+                <w:szCs w:val="24"/>
               </w:rPr>
             </w:r>
             <w:r>
               <w:rPr>
+                <w:b/>
+                <w:bCs/>
                 <w:noProof/>
                 <w:webHidden/>
+                <w:sz w:val="28"/>
+                <w:szCs w:val="24"/>
               </w:rPr>
               <w:fldChar w:fldCharType="separate"/>
             </w:r>
             <w:r>
               <w:rPr>
+                <w:b/>
+                <w:bCs/>
                 <w:noProof/>
                 <w:webHidden/>
+                <w:sz w:val="28"/>
+                <w:szCs w:val="24"/>
               </w:rPr>
               <w:t>4</w:t>
             </w:r>
             <w:r>
               <w:rPr>
+                <w:b/>
+                <w:bCs/>
                 <w:noProof/>
                 <w:webHidden/>
+                <w:sz w:val="28"/>
+                <w:szCs w:val="24"/>
               </w:rPr>
               <w:fldChar w:fldCharType="end"/>
             </w:r>
@@ -446,66 +512,99 @@
             </w:tabs>
             <w:rPr>
               <w:rFonts w:eastAsiaTheme="minorEastAsia"/>
+              <w:b/>
+              <w:bCs/>
               <w:noProof/>
-              <w:sz w:val="22"/>
+              <w:szCs w:val="24"/>
               <w:lang w:eastAsia="fr-FR"/>
             </w:rPr>
           </w:pPr>
-          <w:hyperlink w:anchor="_Toc87014162" w:history="1">
+          <w:hyperlink w:anchor="_Toc87025301" w:history="1">
             <w:r>
               <w:rPr>
                 <w:rStyle w:val="Hyperlink"/>
                 <w:b/>
                 <w:bCs/>
                 <w:noProof/>
+                <w:sz w:val="28"/>
+                <w:szCs w:val="24"/>
+                <w:u w:val="none"/>
               </w:rPr>
               <w:t>Organisation de l’hôpital et du service neurologie</w:t>
             </w:r>
             <w:r>
               <w:rPr>
+                <w:b/>
+                <w:bCs/>
                 <w:noProof/>
                 <w:webHidden/>
+                <w:sz w:val="28"/>
+                <w:szCs w:val="24"/>
               </w:rPr>
               <w:tab/>
             </w:r>
             <w:r>
               <w:rPr>
+                <w:b/>
+                <w:bCs/>
                 <w:noProof/>
                 <w:webHidden/>
+                <w:sz w:val="28"/>
+                <w:szCs w:val="24"/>
               </w:rPr>
               <w:fldChar w:fldCharType="begin"/>
             </w:r>
             <w:r>
               <w:rPr>
+                <w:b/>
+                <w:bCs/>
                 <w:noProof/>
                 <w:webHidden/>
+                <w:sz w:val="28"/>
+                <w:szCs w:val="24"/>
               </w:rPr>
-              <w:instrText xml:space="preserve"> PAGEREF _Toc87014162 \h </w:instrText>
+              <w:instrText xml:space="preserve"> PAGEREF _Toc87025301 \h </w:instrText>
             </w:r>
             <w:r>
               <w:rPr>
+                <w:b/>
+                <w:bCs/>
                 <w:noProof/>
                 <w:webHidden/>
+                <w:sz w:val="28"/>
+                <w:szCs w:val="24"/>
               </w:rPr>
             </w:r>
             <w:r>
               <w:rPr>
+                <w:b/>
+                <w:bCs/>
                 <w:noProof/>
                 <w:webHidden/>
+                <w:sz w:val="28"/>
+                <w:szCs w:val="24"/>
               </w:rPr>
               <w:fldChar w:fldCharType="separate"/>
             </w:r>
             <w:r>
               <w:rPr>
+                <w:b/>
+                <w:bCs/>
                 <w:noProof/>
                 <w:webHidden/>
+                <w:sz w:val="28"/>
+                <w:szCs w:val="24"/>
               </w:rPr>
               <w:t>5</w:t>
             </w:r>
             <w:r>
               <w:rPr>
+                <w:b/>
+                <w:bCs/>
                 <w:noProof/>
                 <w:webHidden/>
+                <w:sz w:val="28"/>
+                <w:szCs w:val="24"/>
               </w:rPr>
               <w:fldChar w:fldCharType="end"/>
             </w:r>
@@ -519,66 +618,99 @@
             </w:tabs>
             <w:rPr>
               <w:rFonts w:eastAsiaTheme="minorEastAsia"/>
+              <w:b/>
+              <w:bCs/>
               <w:noProof/>
-              <w:sz w:val="22"/>
+              <w:szCs w:val="24"/>
               <w:lang w:eastAsia="fr-FR"/>
             </w:rPr>
           </w:pPr>
-          <w:hyperlink w:anchor="_Toc87014163" w:history="1">
+          <w:hyperlink w:anchor="_Toc87025302" w:history="1">
             <w:r>
               <w:rPr>
                 <w:rStyle w:val="Hyperlink"/>
                 <w:b/>
                 <w:bCs/>
                 <w:noProof/>
+                <w:sz w:val="28"/>
+                <w:szCs w:val="24"/>
+                <w:u w:val="none"/>
               </w:rPr>
               <w:t>Protocoles d’évaluation des fonctions cognitives</w:t>
             </w:r>
             <w:r>
               <w:rPr>
+                <w:b/>
+                <w:bCs/>
                 <w:noProof/>
                 <w:webHidden/>
+                <w:sz w:val="28"/>
+                <w:szCs w:val="24"/>
               </w:rPr>
               <w:tab/>
             </w:r>
             <w:r>
               <w:rPr>
+                <w:b/>
+                <w:bCs/>
                 <w:noProof/>
                 <w:webHidden/>
+                <w:sz w:val="28"/>
+                <w:szCs w:val="24"/>
               </w:rPr>
               <w:fldChar w:fldCharType="begin"/>
             </w:r>
             <w:r>
               <w:rPr>
+                <w:b/>
+                <w:bCs/>
                 <w:noProof/>
                 <w:webHidden/>
+                <w:sz w:val="28"/>
+                <w:szCs w:val="24"/>
               </w:rPr>
-              <w:instrText xml:space="preserve"> PAGEREF _Toc87014163 \h </w:instrText>
+              <w:instrText xml:space="preserve"> PAGEREF _Toc87025302 \h </w:instrText>
             </w:r>
             <w:r>
               <w:rPr>
+                <w:b/>
+                <w:bCs/>
                 <w:noProof/>
                 <w:webHidden/>
+                <w:sz w:val="28"/>
+                <w:szCs w:val="24"/>
               </w:rPr>
             </w:r>
             <w:r>
               <w:rPr>
+                <w:b/>
+                <w:bCs/>
                 <w:noProof/>
                 <w:webHidden/>
+                <w:sz w:val="28"/>
+                <w:szCs w:val="24"/>
               </w:rPr>
               <w:fldChar w:fldCharType="separate"/>
             </w:r>
             <w:r>
               <w:rPr>
+                <w:b/>
+                <w:bCs/>
                 <w:noProof/>
                 <w:webHidden/>
+                <w:sz w:val="28"/>
+                <w:szCs w:val="24"/>
               </w:rPr>
-              <w:t>7</w:t>
+              <w:t>8</w:t>
             </w:r>
             <w:r>
               <w:rPr>
+                <w:b/>
+                <w:bCs/>
                 <w:noProof/>
                 <w:webHidden/>
+                <w:sz w:val="28"/>
+                <w:szCs w:val="24"/>
               </w:rPr>
               <w:fldChar w:fldCharType="end"/>
             </w:r>
@@ -592,66 +724,99 @@
             </w:tabs>
             <w:rPr>
               <w:rFonts w:eastAsiaTheme="minorEastAsia"/>
+              <w:b/>
+              <w:bCs/>
               <w:noProof/>
-              <w:sz w:val="22"/>
+              <w:szCs w:val="24"/>
               <w:lang w:eastAsia="fr-FR"/>
             </w:rPr>
           </w:pPr>
-          <w:hyperlink w:anchor="_Toc87014164" w:history="1">
+          <w:hyperlink w:anchor="_Toc87025303" w:history="1">
             <w:r>
               <w:rPr>
                 <w:rStyle w:val="Hyperlink"/>
                 <w:b/>
                 <w:bCs/>
                 <w:noProof/>
+                <w:sz w:val="28"/>
+                <w:szCs w:val="24"/>
+                <w:u w:val="none"/>
               </w:rPr>
               <w:t>Pathologies rencontrées et traitements</w:t>
             </w:r>
             <w:r>
               <w:rPr>
+                <w:b/>
+                <w:bCs/>
                 <w:noProof/>
                 <w:webHidden/>
+                <w:sz w:val="28"/>
+                <w:szCs w:val="24"/>
               </w:rPr>
               <w:tab/>
             </w:r>
             <w:r>
               <w:rPr>
+                <w:b/>
+                <w:bCs/>
                 <w:noProof/>
                 <w:webHidden/>
+                <w:sz w:val="28"/>
+                <w:szCs w:val="24"/>
               </w:rPr>
               <w:fldChar w:fldCharType="begin"/>
             </w:r>
             <w:r>
               <w:rPr>
+                <w:b/>
+                <w:bCs/>
                 <w:noProof/>
                 <w:webHidden/>
+                <w:sz w:val="28"/>
+                <w:szCs w:val="24"/>
               </w:rPr>
-              <w:instrText xml:space="preserve"> PAGEREF _Toc87014164 \h </w:instrText>
+              <w:instrText xml:space="preserve"> PAGEREF _Toc87025303 \h </w:instrText>
             </w:r>
             <w:r>
               <w:rPr>
+                <w:b/>
+                <w:bCs/>
                 <w:noProof/>
                 <w:webHidden/>
+                <w:sz w:val="28"/>
+                <w:szCs w:val="24"/>
               </w:rPr>
             </w:r>
             <w:r>
               <w:rPr>
+                <w:b/>
+                <w:bCs/>
                 <w:noProof/>
                 <w:webHidden/>
+                <w:sz w:val="28"/>
+                <w:szCs w:val="24"/>
               </w:rPr>
               <w:fldChar w:fldCharType="separate"/>
             </w:r>
             <w:r>
               <w:rPr>
+                <w:b/>
+                <w:bCs/>
                 <w:noProof/>
                 <w:webHidden/>
+                <w:sz w:val="28"/>
+                <w:szCs w:val="24"/>
               </w:rPr>
-              <w:t>8</w:t>
+              <w:t>9</w:t>
             </w:r>
             <w:r>
               <w:rPr>
+                <w:b/>
+                <w:bCs/>
                 <w:noProof/>
                 <w:webHidden/>
+                <w:sz w:val="28"/>
+                <w:szCs w:val="24"/>
               </w:rPr>
               <w:fldChar w:fldCharType="end"/>
             </w:r>
@@ -665,66 +830,99 @@
             </w:tabs>
             <w:rPr>
               <w:rFonts w:eastAsiaTheme="minorEastAsia"/>
+              <w:b/>
+              <w:bCs/>
               <w:noProof/>
-              <w:sz w:val="22"/>
+              <w:szCs w:val="24"/>
               <w:lang w:eastAsia="fr-FR"/>
             </w:rPr>
           </w:pPr>
-          <w:hyperlink w:anchor="_Toc87014165" w:history="1">
+          <w:hyperlink w:anchor="_Toc87025304" w:history="1">
             <w:r>
               <w:rPr>
                 <w:rStyle w:val="Hyperlink"/>
                 <w:b/>
                 <w:bCs/>
                 <w:noProof/>
+                <w:sz w:val="28"/>
+                <w:szCs w:val="24"/>
+                <w:u w:val="none"/>
               </w:rPr>
               <w:t>Conclusion</w:t>
             </w:r>
             <w:r>
               <w:rPr>
+                <w:b/>
+                <w:bCs/>
                 <w:noProof/>
                 <w:webHidden/>
+                <w:sz w:val="28"/>
+                <w:szCs w:val="24"/>
               </w:rPr>
               <w:tab/>
             </w:r>
             <w:r>
               <w:rPr>
+                <w:b/>
+                <w:bCs/>
                 <w:noProof/>
                 <w:webHidden/>
+                <w:sz w:val="28"/>
+                <w:szCs w:val="24"/>
               </w:rPr>
               <w:fldChar w:fldCharType="begin"/>
             </w:r>
             <w:r>
               <w:rPr>
+                <w:b/>
+                <w:bCs/>
                 <w:noProof/>
                 <w:webHidden/>
+                <w:sz w:val="28"/>
+                <w:szCs w:val="24"/>
               </w:rPr>
-              <w:instrText xml:space="preserve"> PAGEREF _Toc87014165 \h </w:instrText>
+              <w:instrText xml:space="preserve"> PAGEREF _Toc87025304 \h </w:instrText>
             </w:r>
             <w:r>
               <w:rPr>
+                <w:b/>
+                <w:bCs/>
                 <w:noProof/>
                 <w:webHidden/>
+                <w:sz w:val="28"/>
+                <w:szCs w:val="24"/>
               </w:rPr>
             </w:r>
             <w:r>
               <w:rPr>
+                <w:b/>
+                <w:bCs/>
                 <w:noProof/>
                 <w:webHidden/>
+                <w:sz w:val="28"/>
+                <w:szCs w:val="24"/>
               </w:rPr>
               <w:fldChar w:fldCharType="separate"/>
             </w:r>
             <w:r>
               <w:rPr>
+                <w:b/>
+                <w:bCs/>
                 <w:noProof/>
                 <w:webHidden/>
+                <w:sz w:val="28"/>
+                <w:szCs w:val="24"/>
               </w:rPr>
-              <w:t>12</w:t>
+              <w:t>13</w:t>
             </w:r>
             <w:r>
               <w:rPr>
+                <w:b/>
+                <w:bCs/>
                 <w:noProof/>
                 <w:webHidden/>
+                <w:sz w:val="28"/>
+                <w:szCs w:val="24"/>
               </w:rPr>
               <w:fldChar w:fldCharType="end"/>
             </w:r>
@@ -738,66 +936,99 @@
             </w:tabs>
             <w:rPr>
               <w:rFonts w:eastAsiaTheme="minorEastAsia"/>
+              <w:b/>
+              <w:bCs/>
               <w:noProof/>
-              <w:sz w:val="22"/>
+              <w:szCs w:val="24"/>
               <w:lang w:eastAsia="fr-FR"/>
             </w:rPr>
           </w:pPr>
-          <w:hyperlink w:anchor="_Toc87014166" w:history="1">
+          <w:hyperlink w:anchor="_Toc87025305" w:history="1">
             <w:r>
               <w:rPr>
                 <w:rStyle w:val="Hyperlink"/>
                 <w:b/>
                 <w:bCs/>
                 <w:noProof/>
+                <w:sz w:val="28"/>
+                <w:szCs w:val="24"/>
+                <w:u w:val="none"/>
               </w:rPr>
               <w:t>Annexes</w:t>
             </w:r>
             <w:r>
               <w:rPr>
+                <w:b/>
+                <w:bCs/>
                 <w:noProof/>
                 <w:webHidden/>
+                <w:sz w:val="28"/>
+                <w:szCs w:val="24"/>
               </w:rPr>
               <w:tab/>
             </w:r>
             <w:r>
               <w:rPr>
+                <w:b/>
+                <w:bCs/>
                 <w:noProof/>
                 <w:webHidden/>
+                <w:sz w:val="28"/>
+                <w:szCs w:val="24"/>
               </w:rPr>
               <w:fldChar w:fldCharType="begin"/>
             </w:r>
             <w:r>
               <w:rPr>
+                <w:b/>
+                <w:bCs/>
                 <w:noProof/>
                 <w:webHidden/>
+                <w:sz w:val="28"/>
+                <w:szCs w:val="24"/>
               </w:rPr>
-              <w:instrText xml:space="preserve"> PAGEREF _Toc87014166 \h </w:instrText>
+              <w:instrText xml:space="preserve"> PAGEREF _Toc87025305 \h </w:instrText>
             </w:r>
             <w:r>
               <w:rPr>
+                <w:b/>
+                <w:bCs/>
                 <w:noProof/>
                 <w:webHidden/>
+                <w:sz w:val="28"/>
+                <w:szCs w:val="24"/>
               </w:rPr>
             </w:r>
             <w:r>
               <w:rPr>
+                <w:b/>
+                <w:bCs/>
                 <w:noProof/>
                 <w:webHidden/>
+                <w:sz w:val="28"/>
+                <w:szCs w:val="24"/>
               </w:rPr>
               <w:fldChar w:fldCharType="separate"/>
             </w:r>
             <w:r>
               <w:rPr>
+                <w:b/>
+                <w:bCs/>
                 <w:noProof/>
                 <w:webHidden/>
+                <w:sz w:val="28"/>
+                <w:szCs w:val="24"/>
               </w:rPr>
-              <w:t>13</w:t>
+              <w:t>14</w:t>
             </w:r>
             <w:r>
               <w:rPr>
+                <w:b/>
+                <w:bCs/>
                 <w:noProof/>
                 <w:webHidden/>
+                <w:sz w:val="28"/>
+                <w:szCs w:val="24"/>
               </w:rPr>
               <w:fldChar w:fldCharType="end"/>
             </w:r>
@@ -808,8 +1039,8 @@
             <w:rPr>
               <w:b/>
               <w:bCs/>
-              <w:sz w:val="32"/>
-              <w:szCs w:val="28"/>
+              <w:sz w:val="36"/>
+              <w:szCs w:val="32"/>
             </w:rPr>
             <w:fldChar w:fldCharType="end"/>
           </w:r>
@@ -923,7 +1154,7 @@
           <w:bCs/>
         </w:rPr>
       </w:pPr>
-      <w:bookmarkStart w:id="0" w:name="_Toc87014160"/>
+      <w:bookmarkStart w:id="0" w:name="_Toc87025299"/>
       <w:r>
         <w:rPr>
           <w:b/>
@@ -937,41 +1168,64 @@
     <w:p>
       <w:pPr>
         <w:jc w:val="both"/>
-      </w:pPr>
-    </w:p>
-    <w:p>
-      <w:pPr>
-        <w:jc w:val="both"/>
         <w:rPr>
           <w:color w:val="FF0000"/>
         </w:rPr>
       </w:pPr>
-      <w:r>
-        <w:rPr>
-          <w:color w:val="FF0000"/>
-        </w:rPr>
-        <w:t>TODO</w:t>
-      </w:r>
-    </w:p>
-    <w:p>
-      <w:pPr>
-        <w:jc w:val="both"/>
-      </w:pPr>
-    </w:p>
-    <w:p>
-      <w:pPr>
-        <w:jc w:val="both"/>
-      </w:pPr>
-    </w:p>
-    <w:p>
-      <w:pPr>
-        <w:jc w:val="both"/>
-      </w:pPr>
-    </w:p>
-    <w:p>
-      <w:pPr>
-        <w:jc w:val="both"/>
-      </w:pPr>
+    </w:p>
+    <w:p>
+      <w:pPr>
+        <w:jc w:val="both"/>
+        <w:rPr>
+          <w:color w:val="000000" w:themeColor="text1"/>
+        </w:rPr>
+      </w:pPr>
+      <w:r>
+        <w:rPr>
+          <w:color w:val="000000" w:themeColor="text1"/>
+        </w:rPr>
+        <w:t>Je souhaite remercier toute l’équipe du centre hospitalier de Châlon-Sur-Saône pour son accueil et plus particulièrement le Dr. MINIER, chef du service neurologie, sans lequel mon stage n’aurait pas été possible.</w:t>
+      </w:r>
+    </w:p>
+    <w:p>
+      <w:pPr>
+        <w:jc w:val="both"/>
+        <w:rPr>
+          <w:color w:val="000000" w:themeColor="text1"/>
+        </w:rPr>
+      </w:pPr>
+      <w:r>
+        <w:rPr>
+          <w:color w:val="000000" w:themeColor="text1"/>
+        </w:rPr>
+        <w:t>Je remercie également le Dr. PHILIP, grâce auquel j’ai pu entrer en contact avec le Dr. MINIER</w:t>
+      </w:r>
+      <w:r>
+        <w:rPr>
+          <w:color w:val="000000" w:themeColor="text1"/>
+        </w:rPr>
+        <w:t xml:space="preserve">, le Dr. CAILLIER, que j’ai suivi pendant une journée ainsi que le Dr. GIROUD et le Dr. LECHAPT pour leur </w:t>
+      </w:r>
+      <w:r>
+        <w:rPr>
+          <w:color w:val="000000" w:themeColor="text1"/>
+        </w:rPr>
+        <w:t>bonne humeur et leur sympathie.</w:t>
+      </w:r>
+    </w:p>
+    <w:p>
+      <w:pPr>
+        <w:jc w:val="both"/>
+        <w:rPr>
+          <w:color w:val="000000" w:themeColor="text1"/>
+        </w:rPr>
+      </w:pPr>
+      <w:r>
+        <w:rPr>
+          <w:color w:val="000000" w:themeColor="text1"/>
+        </w:rPr>
+        <w:t>Je remercie finalement tous les patients que j’ai rencontré et qui m’ont permis d’en apprendre un peu plus sur la neurologie.</w:t>
+      </w:r>
     </w:p>
     <w:p>
       <w:pPr>
@@ -1086,7 +1340,7 @@
           <w:bCs/>
         </w:rPr>
       </w:pPr>
-      <w:bookmarkStart w:id="1" w:name="_Toc87014161"/>
+      <w:bookmarkStart w:id="1" w:name="_Toc87025300"/>
       <w:r>
         <w:rPr>
           <w:b/>
@@ -1341,7 +1595,7 @@
           <w:bCs/>
         </w:rPr>
       </w:pPr>
-      <w:bookmarkStart w:id="2" w:name="_Toc87014162"/>
+      <w:bookmarkStart w:id="2" w:name="_Toc87025301"/>
       <w:r>
         <w:rPr>
           <w:b/>
@@ -2184,7 +2438,7 @@
           <w:bCs/>
         </w:rPr>
       </w:pPr>
-      <w:bookmarkStart w:id="3" w:name="_Toc87014163"/>
+      <w:bookmarkStart w:id="3" w:name="_Toc87025302"/>
       <w:r>
         <w:rPr>
           <w:b/>
@@ -2512,7 +2766,7 @@
           <w:bCs/>
         </w:rPr>
       </w:pPr>
-      <w:bookmarkStart w:id="4" w:name="_Toc87014164"/>
+      <w:bookmarkStart w:id="4" w:name="_Toc87025303"/>
       <w:r>
         <w:rPr>
           <w:b/>
@@ -2775,11 +3029,6 @@
     <w:p>
       <w:pPr>
         <w:jc w:val="both"/>
-      </w:pPr>
-    </w:p>
-    <w:p>
-      <w:pPr>
-        <w:jc w:val="both"/>
         <w:rPr>
           <w:color w:val="000000" w:themeColor="text1"/>
         </w:rPr>
@@ -2788,6 +3037,7 @@
         <w:rPr>
           <w:color w:val="000000" w:themeColor="text1"/>
         </w:rPr>
+        <w:lastRenderedPageBreak/>
         <w:t>Les symptômes des AVC dépendent de la région touchée</w:t>
       </w:r>
       <w:r>
@@ -2850,34 +3100,6 @@
           <w:u w:val="single"/>
         </w:rPr>
       </w:pPr>
-    </w:p>
-    <w:p>
-      <w:pPr>
-        <w:jc w:val="both"/>
-        <w:rPr>
-          <w:color w:val="FF0000"/>
-        </w:rPr>
-      </w:pPr>
-      <w:r>
-        <w:rPr>
-          <w:color w:val="FF0000"/>
-        </w:rPr>
-        <w:t xml:space="preserve">Ajout </w:t>
-      </w:r>
-      <w:proofErr w:type="gramStart"/>
-      <w:r>
-        <w:rPr>
-          <w:color w:val="FF0000"/>
-        </w:rPr>
-        <w:t>des pb</w:t>
-      </w:r>
-      <w:proofErr w:type="gramEnd"/>
-      <w:r>
-        <w:rPr>
-          <w:color w:val="FF0000"/>
-        </w:rPr>
-        <w:t xml:space="preserve"> de lésions cérébrales/atrophie</w:t>
-      </w:r>
     </w:p>
     <w:p>
       <w:pPr>
@@ -3201,15 +3423,7 @@
           <w:rFonts w:asciiTheme="minorHAnsi" w:hAnsiTheme="minorHAnsi" w:cstheme="minorHAnsi"/>
           <w:lang w:val="fr-FR"/>
         </w:rPr>
-        <w:t xml:space="preserve"> été effectuée car le </w:t>
-      </w:r>
-      <w:r>
-        <w:rPr>
-          <w:rFonts w:asciiTheme="minorHAnsi" w:hAnsiTheme="minorHAnsi" w:cstheme="minorHAnsi"/>
-          <w:lang w:val="fr-FR"/>
-        </w:rPr>
-        <w:lastRenderedPageBreak/>
-        <w:t>rapport bénéfice/risque était favorable</w:t>
+        <w:t xml:space="preserve"> été effectuée car le rapport bénéfice/risque était favorable</w:t>
       </w:r>
       <w:r>
         <w:rPr>
@@ -3533,15 +3747,7 @@
           <w:rFonts w:asciiTheme="minorHAnsi" w:hAnsiTheme="minorHAnsi" w:cstheme="minorHAnsi"/>
           <w:lang w:val="fr-FR"/>
         </w:rPr>
-        <w:t xml:space="preserve"> (traitement limitant l’action du système immunitaire, bénéfique </w:t>
-      </w:r>
-      <w:r>
-        <w:rPr>
-          <w:rFonts w:asciiTheme="minorHAnsi" w:hAnsiTheme="minorHAnsi" w:cstheme="minorHAnsi"/>
-          <w:lang w:val="fr-FR"/>
-        </w:rPr>
-        <w:lastRenderedPageBreak/>
-        <w:t>dans le cas de maladie auto-immune)</w:t>
+        <w:t xml:space="preserve"> (traitement limitant l’action du système immunitaire, bénéfique dans le cas de maladie auto-immune)</w:t>
       </w:r>
       <w:r>
         <w:rPr>
@@ -3628,70 +3834,113 @@
           <w:color w:val="000000"/>
           <w:lang w:val="fr-FR"/>
         </w:rPr>
-        <w:t xml:space="preserve"> Il nous indique souhaiter continuer à conduire malgré son état, le Dr. MINIER a su faire preuve de pédagogie afin de lui faire comprendre que cela ne pourrait être possible, tout en le ménageant.</w:t>
-      </w:r>
-    </w:p>
-    <w:p>
-      <w:pPr>
-        <w:pStyle w:val="NormalWeb"/>
-        <w:spacing w:before="240" w:beforeAutospacing="0" w:after="240" w:afterAutospacing="0" w:line="276" w:lineRule="auto"/>
-        <w:ind w:right="170"/>
-        <w:jc w:val="both"/>
+        <w:t xml:space="preserve"> Il nous indique souhaiter </w:t>
+      </w:r>
+      <w:r>
         <w:rPr>
           <w:rFonts w:asciiTheme="minorHAnsi" w:hAnsiTheme="minorHAnsi" w:cstheme="minorHAnsi"/>
-          <w:color w:val="FFC000"/>
+          <w:color w:val="000000"/>
           <w:lang w:val="fr-FR"/>
         </w:rPr>
-      </w:pPr>
-      <w:r>
-        <w:rPr>
-          <w:rFonts w:asciiTheme="minorHAnsi" w:hAnsiTheme="minorHAnsi" w:cstheme="minorHAnsi"/>
-          <w:color w:val="FFC000"/>
-          <w:lang w:val="fr-FR"/>
-        </w:rPr>
-        <w:t>Maladies juste observées :</w:t>
-      </w:r>
-    </w:p>
-    <w:p>
-      <w:pPr>
-        <w:jc w:val="both"/>
-        <w:rPr>
-          <w:color w:val="FFC000"/>
-        </w:rPr>
-      </w:pPr>
-      <w:r>
-        <w:rPr>
-          <w:color w:val="FFC000"/>
+        <w:lastRenderedPageBreak/>
+        <w:t>continuer à conduire malgré son état, le Dr. MINIER a su faire preuve de pédagogie afin de lui faire comprendre que cela ne pourrait être possible, tout en le ménageant.</w:t>
+      </w:r>
+    </w:p>
+    <w:p>
+      <w:pPr>
+        <w:jc w:val="both"/>
+        <w:rPr>
+          <w:color w:val="000000" w:themeColor="text1"/>
+        </w:rPr>
+      </w:pPr>
+    </w:p>
+    <w:p>
+      <w:pPr>
+        <w:jc w:val="both"/>
+        <w:rPr>
+          <w:color w:val="000000" w:themeColor="text1"/>
+        </w:rPr>
+      </w:pPr>
+      <w:r>
+        <w:rPr>
+          <w:color w:val="000000" w:themeColor="text1"/>
+        </w:rPr>
+        <w:t>J’ai également rencontré u</w:t>
+      </w:r>
+      <w:r>
+        <w:rPr>
+          <w:rFonts w:cstheme="minorHAnsi"/>
+          <w:color w:val="000000" w:themeColor="text1"/>
+        </w:rPr>
+        <w:t>ne patiente d’environ 70ans souffrant de dépression chronique avec un traitement lourd par neuroleptique (Loxapac 50mg, entre autres).</w:t>
+      </w:r>
+      <w:r>
+        <w:rPr>
+          <w:rFonts w:cstheme="minorHAnsi"/>
+          <w:color w:val="000000" w:themeColor="text1"/>
+        </w:rPr>
+        <w:br/>
+        <w:t>Elle présente un syndrome parkinsonien : akinésie (lenteur), que le Dr. MINIER juge être probablement un effet secondaire de son traitement neuroleptique. Il décide de le réduire de moitié et de la placer sous observation.</w:t>
+      </w:r>
+      <w:r>
+        <w:rPr>
+          <w:rFonts w:cstheme="minorHAnsi"/>
+          <w:color w:val="000000" w:themeColor="text1"/>
+        </w:rPr>
+        <w:t xml:space="preserve"> Quelques jours plus tard, l’akinésie semble se réduire, confirmant son hypothèse.</w:t>
+      </w:r>
+    </w:p>
+    <w:p>
+      <w:pPr>
+        <w:jc w:val="both"/>
+        <w:rPr>
+          <w:color w:val="000000" w:themeColor="text1"/>
           <w:u w:val="single"/>
         </w:rPr>
-        <w:t>Les glioblastomes :</w:t>
-      </w:r>
-      <w:r>
-        <w:rPr>
-          <w:color w:val="FFC000"/>
-        </w:rPr>
-        <w:t xml:space="preserve"> Tumeur des cellules gliales, à progression rapide, les cellules gliales étant une famille de cellules spécialisées entourant les neurones, leur conférant une couche d’isolement et de protection et contribuant à la cicatrisation du tissu nerveux. Elles sont également responsables de la production de myéline, d’apporter les nutriments et l’oxygène au tissu nerveux, d’éliminer les cellules mortes et de combattre les pathogènes.</w:t>
-      </w:r>
-    </w:p>
-    <w:p>
-      <w:pPr>
-        <w:jc w:val="both"/>
-        <w:rPr>
-          <w:color w:val="FFC000"/>
-        </w:rPr>
-      </w:pPr>
-      <w:r>
-        <w:rPr>
-          <w:color w:val="FFC000"/>
-          <w:u w:val="single"/>
-        </w:rPr>
-        <w:t>La maladie de Parkinson :</w:t>
-      </w:r>
-      <w:r>
-        <w:rPr>
-          <w:color w:val="FFC000"/>
-        </w:rPr>
-        <w:t xml:space="preserve"> Maladie neurologique dégénérative (destruction progressive de neurones) qui affecte le système nerveux central et provoquant le ralentissement des mouvements, des tremblements incontrôlables, une rigidité musculaire ainsi que des troubles cognitifs.</w:t>
+      </w:pPr>
+    </w:p>
+    <w:p>
+      <w:pPr>
+        <w:jc w:val="both"/>
+        <w:rPr>
+          <w:color w:val="000000" w:themeColor="text1"/>
+        </w:rPr>
+      </w:pPr>
+      <w:r>
+        <w:rPr>
+          <w:color w:val="000000" w:themeColor="text1"/>
+        </w:rPr>
+        <w:t>La m</w:t>
+      </w:r>
+      <w:r>
+        <w:rPr>
+          <w:color w:val="000000" w:themeColor="text1"/>
+        </w:rPr>
+        <w:t>aladie de Parkinson</w:t>
+      </w:r>
+      <w:r>
+        <w:rPr>
+          <w:color w:val="000000" w:themeColor="text1"/>
+        </w:rPr>
+        <w:t xml:space="preserve"> est une m</w:t>
+      </w:r>
+      <w:r>
+        <w:rPr>
+          <w:color w:val="000000" w:themeColor="text1"/>
+        </w:rPr>
+        <w:t xml:space="preserve">aladie neurologique dégénérative (destruction progressive de neurones) qui affecte le système nerveux central et </w:t>
+      </w:r>
+      <w:r>
+        <w:rPr>
+          <w:color w:val="000000" w:themeColor="text1"/>
+        </w:rPr>
+        <w:t>provoque</w:t>
+      </w:r>
+      <w:r>
+        <w:rPr>
+          <w:color w:val="000000" w:themeColor="text1"/>
+        </w:rPr>
+        <w:t xml:space="preserve"> le ralentissement des mouvements, des tremblements incontrôlables, une rigidité musculaire ainsi que des troubles cognitifs.</w:t>
       </w:r>
     </w:p>
     <w:p>
@@ -3728,7 +3977,7 @@
           <w:bCs/>
         </w:rPr>
       </w:pPr>
-      <w:bookmarkStart w:id="5" w:name="_Toc87014165"/>
+      <w:bookmarkStart w:id="5" w:name="_Toc87025304"/>
       <w:r>
         <w:rPr>
           <w:b/>
@@ -4044,7 +4293,7 @@
           </mc:Fallback>
         </mc:AlternateContent>
       </w:r>
-      <w:bookmarkStart w:id="6" w:name="_Toc87014166"/>
+      <w:bookmarkStart w:id="6" w:name="_Toc87025305"/>
       <w:r>
         <w:rPr>
           <w:rStyle w:val="Heading1Char"/>

</xml_diff>

<commit_message>
rapport terminé, attente de relecture
</commit_message>
<xml_diff>
--- a/Rapport de stage neurologie.docx
+++ b/Rapport de stage neurologie.docx
@@ -2,215 +2,624 @@
 <file path=word/document.xml><?xml version="1.0" encoding="utf-8"?>
 <w:document xmlns:wpc="http://schemas.microsoft.com/office/word/2010/wordprocessingCanvas" xmlns:cx="http://schemas.microsoft.com/office/drawing/2014/chartex" xmlns:cx1="http://schemas.microsoft.com/office/drawing/2015/9/8/chartex" xmlns:cx2="http://schemas.microsoft.com/office/drawing/2015/10/21/chartex" xmlns:cx3="http://schemas.microsoft.com/office/drawing/2016/5/9/chartex" xmlns:cx4="http://schemas.microsoft.com/office/drawing/2016/5/10/chartex" xmlns:cx5="http://schemas.microsoft.com/office/drawing/2016/5/11/chartex" xmlns:cx6="http://schemas.microsoft.com/office/drawing/2016/5/12/chartex" xmlns:cx7="http://schemas.microsoft.com/office/drawing/2016/5/13/chartex" xmlns:cx8="http://schemas.microsoft.com/office/drawing/2016/5/14/chartex" xmlns:mc="http://schemas.openxmlformats.org/markup-compatibility/2006" xmlns:aink="http://schemas.microsoft.com/office/drawing/2016/ink" xmlns:am3d="http://schemas.microsoft.com/office/drawing/2017/model3d" xmlns:o="urn:schemas-microsoft-com:office:office" xmlns:r="http://schemas.openxmlformats.org/officeDocument/2006/relationships" xmlns:m="http://schemas.openxmlformats.org/officeDocument/2006/math" xmlns:v="urn:schemas-microsoft-com:vml" xmlns:wp14="http://schemas.microsoft.com/office/word/2010/wordprocessingDrawing" xmlns:wp="http://schemas.openxmlformats.org/drawingml/2006/wordprocessingDrawing" xmlns:w10="urn:schemas-microsoft-com:office:word" xmlns:w="http://schemas.openxmlformats.org/wordprocessingml/2006/main" xmlns:w14="http://schemas.microsoft.com/office/word/2010/wordml" xmlns:w15="http://schemas.microsoft.com/office/word/2012/wordml" xmlns:w16cex="http://schemas.microsoft.com/office/word/2018/wordml/cex" xmlns:w16cid="http://schemas.microsoft.com/office/word/2016/wordml/cid" xmlns:w16="http://schemas.microsoft.com/office/word/2018/wordml" xmlns:w16sdtdh="http://schemas.microsoft.com/office/word/2020/wordml/sdtdatahash" xmlns:w16se="http://schemas.microsoft.com/office/word/2015/wordml/symex" xmlns:wpg="http://schemas.microsoft.com/office/word/2010/wordprocessingGroup" xmlns:wpi="http://schemas.microsoft.com/office/word/2010/wordprocessingInk" xmlns:wne="http://schemas.microsoft.com/office/word/2006/wordml" xmlns:wps="http://schemas.microsoft.com/office/word/2010/wordprocessingShape" mc:Ignorable="w14 w15 w16se w16cid w16 w16cex w16sdtdh wp14">
   <w:body>
-    <w:p>
-      <w:pPr>
-        <w:pStyle w:val="Title"/>
-        <w:jc w:val="both"/>
-      </w:pPr>
-      <w:r>
-        <w:rPr>
+    <w:sdt>
+      <w:sdtPr>
+        <w:rPr>
+          <w:color w:val="4472C4" w:themeColor="accent1"/>
+        </w:rPr>
+        <w:id w:val="-1843548462"/>
+        <w:docPartObj>
+          <w:docPartGallery w:val="Cover Pages"/>
+          <w:docPartUnique/>
+        </w:docPartObj>
+      </w:sdtPr>
+      <w:sdtEndPr>
+        <w:rPr>
+          <w:rFonts w:eastAsiaTheme="minorHAnsi"/>
           <w:b/>
           <w:bCs/>
-        </w:rPr>
-        <w:t>LE PARE Tristan</w:t>
-      </w:r>
-      <w:r>
-        <w:t xml:space="preserve"> </w:t>
-      </w:r>
-      <w:r>
-        <w:tab/>
-      </w:r>
-      <w:r>
-        <w:tab/>
-      </w:r>
-      <w:proofErr w:type="gramStart"/>
-      <w:r>
-        <w:tab/>
-      </w:r>
-      <w:r>
-        <w:t xml:space="preserve">  </w:t>
-      </w:r>
-      <w:r>
-        <w:rPr>
-          <w:b/>
-          <w:bCs/>
-        </w:rPr>
-        <w:t>APES</w:t>
-      </w:r>
-      <w:proofErr w:type="gramEnd"/>
-      <w:r>
-        <w:rPr>
-          <w:b/>
-          <w:bCs/>
-        </w:rPr>
-        <w:t>0 MEDIPLUS</w:t>
-      </w:r>
-    </w:p>
-    <w:p>
-      <w:pPr>
-        <w:pStyle w:val="Title"/>
-        <w:jc w:val="both"/>
-        <w:rPr>
-          <w:b/>
-          <w:bCs/>
-          <w:i/>
-          <w:iCs/>
-        </w:rPr>
-      </w:pPr>
-      <w:r>
-        <w:rPr>
-          <w:b/>
-          <w:bCs/>
-          <w:i/>
-          <w:iCs/>
-        </w:rPr>
-        <w:t>Octobre 2021</w:t>
-      </w:r>
-    </w:p>
-    <w:p>
-      <w:pPr>
-        <w:jc w:val="both"/>
-      </w:pPr>
-    </w:p>
-    <w:p>
-      <w:pPr>
-        <w:jc w:val="both"/>
-      </w:pPr>
-    </w:p>
-    <w:p>
-      <w:pPr>
-        <w:jc w:val="both"/>
-      </w:pPr>
-    </w:p>
-    <w:p>
-      <w:pPr>
-        <w:jc w:val="both"/>
-      </w:pPr>
-    </w:p>
-    <w:p>
-      <w:pPr>
-        <w:pStyle w:val="Title"/>
-        <w:jc w:val="center"/>
-        <w:rPr>
-          <w:b/>
-          <w:bCs/>
-          <w:u w:val="single"/>
-        </w:rPr>
-      </w:pPr>
-      <w:r>
-        <w:rPr>
-          <w:b/>
-          <w:bCs/>
-          <w:u w:val="single"/>
-        </w:rPr>
-        <w:t>Rapport de stage en neurologie</w:t>
-      </w:r>
-    </w:p>
-    <w:p>
-      <w:pPr>
-        <w:jc w:val="both"/>
-      </w:pPr>
-    </w:p>
-    <w:p>
-      <w:pPr>
-        <w:jc w:val="both"/>
-      </w:pPr>
-    </w:p>
-    <w:p>
-      <w:pPr>
-        <w:jc w:val="both"/>
-      </w:pPr>
-    </w:p>
-    <w:p>
-      <w:pPr>
-        <w:jc w:val="both"/>
-      </w:pPr>
-    </w:p>
-    <w:p>
-      <w:pPr>
-        <w:jc w:val="both"/>
-      </w:pPr>
-    </w:p>
-    <w:p>
-      <w:pPr>
-        <w:jc w:val="both"/>
-      </w:pPr>
-    </w:p>
-    <w:p>
-      <w:pPr>
-        <w:jc w:val="both"/>
-      </w:pPr>
-    </w:p>
-    <w:p>
-      <w:pPr>
-        <w:jc w:val="both"/>
-      </w:pPr>
-    </w:p>
-    <w:p>
-      <w:pPr>
-        <w:jc w:val="both"/>
-      </w:pPr>
-    </w:p>
-    <w:p>
-      <w:pPr>
-        <w:jc w:val="both"/>
-      </w:pPr>
-    </w:p>
-    <w:p>
-      <w:pPr>
-        <w:jc w:val="both"/>
-      </w:pPr>
-    </w:p>
-    <w:p>
-      <w:pPr>
-        <w:jc w:val="both"/>
-      </w:pPr>
-    </w:p>
-    <w:p>
-      <w:pPr>
-        <w:jc w:val="both"/>
-      </w:pPr>
-    </w:p>
-    <w:p>
-      <w:pPr>
-        <w:jc w:val="both"/>
-      </w:pPr>
-    </w:p>
-    <w:p>
-      <w:pPr>
-        <w:jc w:val="both"/>
-      </w:pPr>
-    </w:p>
-    <w:p>
-      <w:pPr>
-        <w:jc w:val="both"/>
-      </w:pPr>
-    </w:p>
-    <w:p>
-      <w:pPr>
-        <w:jc w:val="both"/>
-      </w:pPr>
-    </w:p>
-    <w:p>
-      <w:pPr>
-        <w:jc w:val="both"/>
-      </w:pPr>
-    </w:p>
-    <w:p>
-      <w:pPr>
-        <w:jc w:val="both"/>
-      </w:pPr>
-    </w:p>
-    <w:p>
-      <w:pPr>
-        <w:jc w:val="both"/>
-      </w:pPr>
-    </w:p>
-    <w:p>
-      <w:pPr>
-        <w:jc w:val="both"/>
-      </w:pPr>
-    </w:p>
+          <w:color w:val="auto"/>
+          <w:sz w:val="24"/>
+          <w:lang w:val="fr-FR"/>
+        </w:rPr>
+      </w:sdtEndPr>
+      <w:sdtContent>
+        <w:p>
+          <w:pPr>
+            <w:pStyle w:val="NoSpacing"/>
+            <w:spacing w:before="1540" w:after="240"/>
+            <w:jc w:val="center"/>
+            <w:rPr>
+              <w:color w:val="4472C4" w:themeColor="accent1"/>
+            </w:rPr>
+          </w:pPr>
+          <w:r>
+            <w:rPr>
+              <w:noProof/>
+              <w:color w:val="4472C4" w:themeColor="accent1"/>
+            </w:rPr>
+            <w:drawing>
+              <wp:inline distT="0" distB="0" distL="0" distR="0" wp14:anchorId="605F1E0C" wp14:editId="3C10A6CC">
+                <wp:extent cx="1417320" cy="750898"/>
+                <wp:effectExtent l="0" t="0" r="0" b="0"/>
+                <wp:docPr id="143" name="Picture 143"/>
+                <wp:cNvGraphicFramePr>
+                  <a:graphicFrameLocks xmlns:a="http://schemas.openxmlformats.org/drawingml/2006/main" noChangeAspect="1"/>
+                </wp:cNvGraphicFramePr>
+                <a:graphic xmlns:a="http://schemas.openxmlformats.org/drawingml/2006/main">
+                  <a:graphicData uri="http://schemas.openxmlformats.org/drawingml/2006/picture">
+                    <pic:pic xmlns:pic="http://schemas.openxmlformats.org/drawingml/2006/picture">
+                      <pic:nvPicPr>
+                        <pic:cNvPr id="3" name="t55.png"/>
+                        <pic:cNvPicPr/>
+                      </pic:nvPicPr>
+                      <pic:blipFill>
+                        <a:blip r:embed="rId9" cstate="print">
+                          <a:duotone>
+                            <a:schemeClr val="accent1">
+                              <a:shade val="45000"/>
+                              <a:satMod val="135000"/>
+                            </a:schemeClr>
+                            <a:prstClr val="white"/>
+                          </a:duotone>
+                          <a:extLst>
+                            <a:ext uri="{28A0092B-C50C-407E-A947-70E740481C1C}">
+                              <a14:useLocalDpi xmlns:a14="http://schemas.microsoft.com/office/drawing/2010/main" val="0"/>
+                            </a:ext>
+                          </a:extLst>
+                        </a:blip>
+                        <a:stretch>
+                          <a:fillRect/>
+                        </a:stretch>
+                      </pic:blipFill>
+                      <pic:spPr>
+                        <a:xfrm>
+                          <a:off x="0" y="0"/>
+                          <a:ext cx="1417320" cy="750898"/>
+                        </a:xfrm>
+                        <a:prstGeom prst="rect">
+                          <a:avLst/>
+                        </a:prstGeom>
+                        <a:noFill/>
+                        <a:ln>
+                          <a:noFill/>
+                        </a:ln>
+                      </pic:spPr>
+                    </pic:pic>
+                  </a:graphicData>
+                </a:graphic>
+              </wp:inline>
+            </w:drawing>
+          </w:r>
+        </w:p>
+        <w:sdt>
+          <w:sdtPr>
+            <w:rPr>
+              <w:rFonts w:asciiTheme="majorHAnsi" w:eastAsiaTheme="majorEastAsia" w:hAnsiTheme="majorHAnsi" w:cstheme="majorBidi"/>
+              <w:caps/>
+              <w:color w:val="4472C4" w:themeColor="accent1"/>
+              <w:sz w:val="56"/>
+              <w:szCs w:val="56"/>
+            </w:rPr>
+            <w:alias w:val="Title"/>
+            <w:tag w:val=""/>
+            <w:id w:val="1735040861"/>
+            <w:placeholder>
+              <w:docPart w:val="152D8E7EA14F4964B0626F575531DD36"/>
+            </w:placeholder>
+            <w:dataBinding w:prefixMappings="xmlns:ns0='http://purl.org/dc/elements/1.1/' xmlns:ns1='http://schemas.openxmlformats.org/package/2006/metadata/core-properties' " w:xpath="/ns1:coreProperties[1]/ns0:title[1]" w:storeItemID="{6C3C8BC8-F283-45AE-878A-BAB7291924A1}"/>
+            <w:text/>
+          </w:sdtPr>
+          <w:sdtContent>
+            <w:p>
+              <w:pPr>
+                <w:pStyle w:val="NoSpacing"/>
+                <w:pBdr>
+                  <w:top w:val="single" w:sz="6" w:space="6" w:color="4472C4" w:themeColor="accent1"/>
+                  <w:bottom w:val="single" w:sz="6" w:space="6" w:color="4472C4" w:themeColor="accent1"/>
+                </w:pBdr>
+                <w:spacing w:after="240"/>
+                <w:jc w:val="center"/>
+                <w:rPr>
+                  <w:rFonts w:asciiTheme="majorHAnsi" w:eastAsiaTheme="majorEastAsia" w:hAnsiTheme="majorHAnsi" w:cstheme="majorBidi"/>
+                  <w:caps/>
+                  <w:color w:val="4472C4" w:themeColor="accent1"/>
+                  <w:sz w:val="72"/>
+                  <w:szCs w:val="72"/>
+                </w:rPr>
+              </w:pPr>
+              <w:r>
+                <w:rPr>
+                  <w:rFonts w:asciiTheme="majorHAnsi" w:eastAsiaTheme="majorEastAsia" w:hAnsiTheme="majorHAnsi" w:cstheme="majorBidi"/>
+                  <w:caps/>
+                  <w:color w:val="4472C4" w:themeColor="accent1"/>
+                  <w:sz w:val="56"/>
+                  <w:szCs w:val="56"/>
+                </w:rPr>
+                <w:t>Rapport de stage en neurologie</w:t>
+              </w:r>
+            </w:p>
+          </w:sdtContent>
+        </w:sdt>
+        <w:sdt>
+          <w:sdtPr>
+            <w:rPr>
+              <w:color w:val="4472C4" w:themeColor="accent1"/>
+              <w:sz w:val="28"/>
+              <w:szCs w:val="28"/>
+            </w:rPr>
+            <w:alias w:val="Subtitle"/>
+            <w:tag w:val=""/>
+            <w:id w:val="328029620"/>
+            <w:placeholder>
+              <w:docPart w:val="61983E90A8E84F158763322E7998E406"/>
+            </w:placeholder>
+            <w:dataBinding w:prefixMappings="xmlns:ns0='http://purl.org/dc/elements/1.1/' xmlns:ns1='http://schemas.openxmlformats.org/package/2006/metadata/core-properties' " w:xpath="/ns1:coreProperties[1]/ns0:subject[1]" w:storeItemID="{6C3C8BC8-F283-45AE-878A-BAB7291924A1}"/>
+            <w:text/>
+          </w:sdtPr>
+          <w:sdtContent>
+            <w:p>
+              <w:pPr>
+                <w:pStyle w:val="NoSpacing"/>
+                <w:jc w:val="center"/>
+                <w:rPr>
+                  <w:color w:val="4472C4" w:themeColor="accent1"/>
+                  <w:sz w:val="28"/>
+                  <w:szCs w:val="28"/>
+                </w:rPr>
+              </w:pPr>
+              <w:r>
+                <w:rPr>
+                  <w:color w:val="4472C4" w:themeColor="accent1"/>
+                  <w:sz w:val="28"/>
+                  <w:szCs w:val="28"/>
+                </w:rPr>
+                <w:t>Tristan LE PARE</w:t>
+              </w:r>
+            </w:p>
+          </w:sdtContent>
+        </w:sdt>
+        <w:p>
+          <w:pPr>
+            <w:pStyle w:val="NoSpacing"/>
+            <w:spacing w:before="480"/>
+            <w:jc w:val="center"/>
+            <w:rPr>
+              <w:color w:val="4472C4" w:themeColor="accent1"/>
+            </w:rPr>
+          </w:pPr>
+          <w:r>
+            <w:rPr>
+              <w:noProof/>
+              <w:color w:val="4472C4" w:themeColor="accent1"/>
+            </w:rPr>
+            <mc:AlternateContent>
+              <mc:Choice Requires="wps">
+                <w:drawing>
+                  <wp:anchor distT="0" distB="0" distL="114300" distR="114300" simplePos="0" relativeHeight="251665408" behindDoc="0" locked="0" layoutInCell="1" allowOverlap="1" wp14:anchorId="65DBC449" wp14:editId="3B061F1A">
+                    <wp:simplePos x="0" y="0"/>
+                    <wp:positionH relativeFrom="margin">
+                      <wp:align>center</wp:align>
+                    </wp:positionH>
+                    <mc:AlternateContent>
+                      <mc:Choice Requires="wp14">
+                        <wp:positionV relativeFrom="page">
+                          <wp14:pctPosVOffset>85000</wp14:pctPosVOffset>
+                        </wp:positionV>
+                      </mc:Choice>
+                      <mc:Fallback>
+                        <wp:positionV relativeFrom="page">
+                          <wp:posOffset>9088120</wp:posOffset>
+                        </wp:positionV>
+                      </mc:Fallback>
+                    </mc:AlternateContent>
+                    <wp:extent cx="6553200" cy="557784"/>
+                    <wp:effectExtent l="0" t="0" r="0" b="12700"/>
+                    <wp:wrapNone/>
+                    <wp:docPr id="142" name="Text Box 142"/>
+                    <wp:cNvGraphicFramePr/>
+                    <a:graphic xmlns:a="http://schemas.openxmlformats.org/drawingml/2006/main">
+                      <a:graphicData uri="http://schemas.microsoft.com/office/word/2010/wordprocessingShape">
+                        <wps:wsp>
+                          <wps:cNvSpPr txBox="1"/>
+                          <wps:spPr>
+                            <a:xfrm>
+                              <a:off x="0" y="0"/>
+                              <a:ext cx="6553200" cy="557784"/>
+                            </a:xfrm>
+                            <a:prstGeom prst="rect">
+                              <a:avLst/>
+                            </a:prstGeom>
+                            <a:noFill/>
+                            <a:ln w="6350">
+                              <a:noFill/>
+                            </a:ln>
+                            <a:effectLst/>
+                          </wps:spPr>
+                          <wps:style>
+                            <a:lnRef idx="0">
+                              <a:schemeClr val="accent1"/>
+                            </a:lnRef>
+                            <a:fillRef idx="0">
+                              <a:schemeClr val="accent1"/>
+                            </a:fillRef>
+                            <a:effectRef idx="0">
+                              <a:schemeClr val="accent1"/>
+                            </a:effectRef>
+                            <a:fontRef idx="minor">
+                              <a:schemeClr val="dk1"/>
+                            </a:fontRef>
+                          </wps:style>
+                          <wps:txbx>
+                            <w:txbxContent>
+                              <w:sdt>
+                                <w:sdtPr>
+                                  <w:rPr>
+                                    <w:caps/>
+                                    <w:color w:val="4472C4" w:themeColor="accent1"/>
+                                    <w:sz w:val="28"/>
+                                    <w:szCs w:val="28"/>
+                                    <w:lang w:val="fr-FR"/>
+                                  </w:rPr>
+                                  <w:alias w:val="Date"/>
+                                  <w:tag w:val=""/>
+                                  <w:id w:val="197127006"/>
+                                  <w:dataBinding w:prefixMappings="xmlns:ns0='http://schemas.microsoft.com/office/2006/coverPageProps' " w:xpath="/ns0:CoverPageProperties[1]/ns0:PublishDate[1]" w:storeItemID="{55AF091B-3C7A-41E3-B477-F2FDAA23CFDA}"/>
+                                  <w:date w:fullDate="2021-10-01T00:00:00Z">
+                                    <w:dateFormat w:val="MMMM d, yyyy"/>
+                                    <w:lid w:val="en-US"/>
+                                    <w:storeMappedDataAs w:val="dateTime"/>
+                                    <w:calendar w:val="gregorian"/>
+                                  </w:date>
+                                </w:sdtPr>
+                                <w:sdtContent>
+                                  <w:p>
+                                    <w:pPr>
+                                      <w:pStyle w:val="NoSpacing"/>
+                                      <w:spacing w:after="40"/>
+                                      <w:jc w:val="center"/>
+                                      <w:rPr>
+                                        <w:caps/>
+                                        <w:color w:val="4472C4" w:themeColor="accent1"/>
+                                        <w:sz w:val="28"/>
+                                        <w:szCs w:val="28"/>
+                                        <w:lang w:val="fr-FR"/>
+                                      </w:rPr>
+                                    </w:pPr>
+                                    <w:r>
+                                      <w:rPr>
+                                        <w:caps/>
+                                        <w:color w:val="4472C4" w:themeColor="accent1"/>
+                                        <w:sz w:val="28"/>
+                                        <w:szCs w:val="28"/>
+                                        <w:lang w:val="fr-FR"/>
+                                      </w:rPr>
+                                      <w:t>Octob</w:t>
+                                    </w:r>
+                                    <w:r>
+                                      <w:rPr>
+                                        <w:caps/>
+                                        <w:color w:val="4472C4" w:themeColor="accent1"/>
+                                        <w:sz w:val="28"/>
+                                        <w:szCs w:val="28"/>
+                                        <w:lang w:val="fr-FR"/>
+                                      </w:rPr>
+                                      <w:t>RE</w:t>
+                                    </w:r>
+                                    <w:r>
+                                      <w:rPr>
+                                        <w:caps/>
+                                        <w:color w:val="4472C4" w:themeColor="accent1"/>
+                                        <w:sz w:val="28"/>
+                                        <w:szCs w:val="28"/>
+                                        <w:lang w:val="fr-FR"/>
+                                      </w:rPr>
+                                      <w:t xml:space="preserve"> 2021</w:t>
+                                    </w:r>
+                                  </w:p>
+                                </w:sdtContent>
+                              </w:sdt>
+                              <w:p>
+                                <w:pPr>
+                                  <w:pStyle w:val="NoSpacing"/>
+                                  <w:jc w:val="center"/>
+                                  <w:rPr>
+                                    <w:color w:val="4472C4" w:themeColor="accent1"/>
+                                  </w:rPr>
+                                </w:pPr>
+                                <w:sdt>
+                                  <w:sdtPr>
+                                    <w:rPr>
+                                      <w:caps/>
+                                      <w:color w:val="4472C4" w:themeColor="accent1"/>
+                                    </w:rPr>
+                                    <w:alias w:val="Company"/>
+                                    <w:tag w:val=""/>
+                                    <w:id w:val="1390145197"/>
+                                    <w:dataBinding w:prefixMappings="xmlns:ns0='http://schemas.openxmlformats.org/officeDocument/2006/extended-properties' " w:xpath="/ns0:Properties[1]/ns0:Company[1]" w:storeItemID="{6668398D-A668-4E3E-A5EB-62B293D839F1}"/>
+                                    <w:text/>
+                                  </w:sdtPr>
+                                  <w:sdtContent>
+                                    <w:r>
+                                      <w:rPr>
+                                        <w:caps/>
+                                        <w:color w:val="4472C4" w:themeColor="accent1"/>
+                                      </w:rPr>
+                                      <w:t>Centre hospitalier de châlon-sur-saone</w:t>
+                                    </w:r>
+                                  </w:sdtContent>
+                                </w:sdt>
+                              </w:p>
+                              <w:p>
+                                <w:pPr>
+                                  <w:pStyle w:val="NoSpacing"/>
+                                  <w:jc w:val="center"/>
+                                  <w:rPr>
+                                    <w:color w:val="4472C4" w:themeColor="accent1"/>
+                                  </w:rPr>
+                                </w:pPr>
+                                <w:sdt>
+                                  <w:sdtPr>
+                                    <w:rPr>
+                                      <w:color w:val="4472C4" w:themeColor="accent1"/>
+                                    </w:rPr>
+                                    <w:alias w:val="Address"/>
+                                    <w:tag w:val=""/>
+                                    <w:id w:val="-726379553"/>
+                                    <w:dataBinding w:prefixMappings="xmlns:ns0='http://schemas.microsoft.com/office/2006/coverPageProps' " w:xpath="/ns0:CoverPageProperties[1]/ns0:CompanyAddress[1]" w:storeItemID="{55AF091B-3C7A-41E3-B477-F2FDAA23CFDA}"/>
+                                    <w:text/>
+                                  </w:sdtPr>
+                                  <w:sdtContent>
+                                    <w:r>
+                                      <w:rPr>
+                                        <w:color w:val="4472C4" w:themeColor="accent1"/>
+                                      </w:rPr>
+                                      <w:t>MEDIPLUS LYON-EST</w:t>
+                                    </w:r>
+                                  </w:sdtContent>
+                                </w:sdt>
+                              </w:p>
+                            </w:txbxContent>
+                          </wps:txbx>
+                          <wps:bodyPr rot="0" spcFirstLastPara="0" vertOverflow="overflow" horzOverflow="overflow" vert="horz" wrap="square" lIns="0" tIns="0" rIns="0" bIns="0" numCol="1" spcCol="0" rtlCol="0" fromWordArt="0" anchor="b" anchorCtr="0" forceAA="0" compatLnSpc="1">
+                            <a:prstTxWarp prst="textNoShape">
+                              <a:avLst/>
+                            </a:prstTxWarp>
+                            <a:spAutoFit/>
+                          </wps:bodyPr>
+                        </wps:wsp>
+                      </a:graphicData>
+                    </a:graphic>
+                    <wp14:sizeRelH relativeFrom="margin">
+                      <wp14:pctWidth>100000</wp14:pctWidth>
+                    </wp14:sizeRelH>
+                    <wp14:sizeRelV relativeFrom="margin">
+                      <wp14:pctHeight>0</wp14:pctHeight>
+                    </wp14:sizeRelV>
+                  </wp:anchor>
+                </w:drawing>
+              </mc:Choice>
+              <mc:Fallback>
+                <w:pict>
+                  <v:shapetype w14:anchorId="65DBC449" id="_x0000_t202" coordsize="21600,21600" o:spt="202" path="m,l,21600r21600,l21600,xe">
+                    <v:stroke joinstyle="miter"/>
+                    <v:path gradientshapeok="t" o:connecttype="rect"/>
+                  </v:shapetype>
+                  <v:shape id="Text Box 142" o:spid="_x0000_s1026" type="#_x0000_t202" style="position:absolute;left:0;text-align:left;margin-left:0;margin-top:0;width:516pt;height:43.9pt;z-index:251665408;visibility:visible;mso-wrap-style:square;mso-width-percent:1000;mso-height-percent:0;mso-top-percent:850;mso-wrap-distance-left:9pt;mso-wrap-distance-top:0;mso-wrap-distance-right:9pt;mso-wrap-distance-bottom:0;mso-position-horizontal:center;mso-position-horizontal-relative:margin;mso-position-vertical-relative:page;mso-width-percent:1000;mso-height-percent:0;mso-top-percent:850;mso-width-relative:margin;mso-height-relative:margin;v-text-anchor:bottom" o:gfxdata="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" filled="f" stroked="f" strokeweight=".5pt">
+                    <v:textbox style="mso-fit-shape-to-text:t" inset="0,0,0,0">
+                      <w:txbxContent>
+                        <w:sdt>
+                          <w:sdtPr>
+                            <w:rPr>
+                              <w:caps/>
+                              <w:color w:val="4472C4" w:themeColor="accent1"/>
+                              <w:sz w:val="28"/>
+                              <w:szCs w:val="28"/>
+                              <w:lang w:val="fr-FR"/>
+                            </w:rPr>
+                            <w:alias w:val="Date"/>
+                            <w:tag w:val=""/>
+                            <w:id w:val="197127006"/>
+                            <w:dataBinding w:prefixMappings="xmlns:ns0='http://schemas.microsoft.com/office/2006/coverPageProps' " w:xpath="/ns0:CoverPageProperties[1]/ns0:PublishDate[1]" w:storeItemID="{55AF091B-3C7A-41E3-B477-F2FDAA23CFDA}"/>
+                            <w:date w:fullDate="2021-10-01T00:00:00Z">
+                              <w:dateFormat w:val="MMMM d, yyyy"/>
+                              <w:lid w:val="en-US"/>
+                              <w:storeMappedDataAs w:val="dateTime"/>
+                              <w:calendar w:val="gregorian"/>
+                            </w:date>
+                          </w:sdtPr>
+                          <w:sdtContent>
+                            <w:p>
+                              <w:pPr>
+                                <w:pStyle w:val="NoSpacing"/>
+                                <w:spacing w:after="40"/>
+                                <w:jc w:val="center"/>
+                                <w:rPr>
+                                  <w:caps/>
+                                  <w:color w:val="4472C4" w:themeColor="accent1"/>
+                                  <w:sz w:val="28"/>
+                                  <w:szCs w:val="28"/>
+                                  <w:lang w:val="fr-FR"/>
+                                </w:rPr>
+                              </w:pPr>
+                              <w:r>
+                                <w:rPr>
+                                  <w:caps/>
+                                  <w:color w:val="4472C4" w:themeColor="accent1"/>
+                                  <w:sz w:val="28"/>
+                                  <w:szCs w:val="28"/>
+                                  <w:lang w:val="fr-FR"/>
+                                </w:rPr>
+                                <w:t>Octob</w:t>
+                              </w:r>
+                              <w:r>
+                                <w:rPr>
+                                  <w:caps/>
+                                  <w:color w:val="4472C4" w:themeColor="accent1"/>
+                                  <w:sz w:val="28"/>
+                                  <w:szCs w:val="28"/>
+                                  <w:lang w:val="fr-FR"/>
+                                </w:rPr>
+                                <w:t>RE</w:t>
+                              </w:r>
+                              <w:r>
+                                <w:rPr>
+                                  <w:caps/>
+                                  <w:color w:val="4472C4" w:themeColor="accent1"/>
+                                  <w:sz w:val="28"/>
+                                  <w:szCs w:val="28"/>
+                                  <w:lang w:val="fr-FR"/>
+                                </w:rPr>
+                                <w:t xml:space="preserve"> 2021</w:t>
+                              </w:r>
+                            </w:p>
+                          </w:sdtContent>
+                        </w:sdt>
+                        <w:p>
+                          <w:pPr>
+                            <w:pStyle w:val="NoSpacing"/>
+                            <w:jc w:val="center"/>
+                            <w:rPr>
+                              <w:color w:val="4472C4" w:themeColor="accent1"/>
+                            </w:rPr>
+                          </w:pPr>
+                          <w:sdt>
+                            <w:sdtPr>
+                              <w:rPr>
+                                <w:caps/>
+                                <w:color w:val="4472C4" w:themeColor="accent1"/>
+                              </w:rPr>
+                              <w:alias w:val="Company"/>
+                              <w:tag w:val=""/>
+                              <w:id w:val="1390145197"/>
+                              <w:dataBinding w:prefixMappings="xmlns:ns0='http://schemas.openxmlformats.org/officeDocument/2006/extended-properties' " w:xpath="/ns0:Properties[1]/ns0:Company[1]" w:storeItemID="{6668398D-A668-4E3E-A5EB-62B293D839F1}"/>
+                              <w:text/>
+                            </w:sdtPr>
+                            <w:sdtContent>
+                              <w:r>
+                                <w:rPr>
+                                  <w:caps/>
+                                  <w:color w:val="4472C4" w:themeColor="accent1"/>
+                                </w:rPr>
+                                <w:t>Centre hospitalier de châlon-sur-saone</w:t>
+                              </w:r>
+                            </w:sdtContent>
+                          </w:sdt>
+                        </w:p>
+                        <w:p>
+                          <w:pPr>
+                            <w:pStyle w:val="NoSpacing"/>
+                            <w:jc w:val="center"/>
+                            <w:rPr>
+                              <w:color w:val="4472C4" w:themeColor="accent1"/>
+                            </w:rPr>
+                          </w:pPr>
+                          <w:sdt>
+                            <w:sdtPr>
+                              <w:rPr>
+                                <w:color w:val="4472C4" w:themeColor="accent1"/>
+                              </w:rPr>
+                              <w:alias w:val="Address"/>
+                              <w:tag w:val=""/>
+                              <w:id w:val="-726379553"/>
+                              <w:dataBinding w:prefixMappings="xmlns:ns0='http://schemas.microsoft.com/office/2006/coverPageProps' " w:xpath="/ns0:CoverPageProperties[1]/ns0:CompanyAddress[1]" w:storeItemID="{55AF091B-3C7A-41E3-B477-F2FDAA23CFDA}"/>
+                              <w:text/>
+                            </w:sdtPr>
+                            <w:sdtContent>
+                              <w:r>
+                                <w:rPr>
+                                  <w:color w:val="4472C4" w:themeColor="accent1"/>
+                                </w:rPr>
+                                <w:t>MEDIPLUS LYON-EST</w:t>
+                              </w:r>
+                            </w:sdtContent>
+                          </w:sdt>
+                        </w:p>
+                      </w:txbxContent>
+                    </v:textbox>
+                    <w10:wrap anchorx="margin" anchory="page"/>
+                  </v:shape>
+                </w:pict>
+              </mc:Fallback>
+            </mc:AlternateContent>
+          </w:r>
+          <w:r>
+            <w:rPr>
+              <w:noProof/>
+              <w:color w:val="4472C4" w:themeColor="accent1"/>
+            </w:rPr>
+            <w:drawing>
+              <wp:inline distT="0" distB="0" distL="0" distR="0" wp14:anchorId="74E40893" wp14:editId="6B29F153">
+                <wp:extent cx="758952" cy="478932"/>
+                <wp:effectExtent l="0" t="0" r="3175" b="0"/>
+                <wp:docPr id="144" name="Picture 144"/>
+                <wp:cNvGraphicFramePr>
+                  <a:graphicFrameLocks xmlns:a="http://schemas.openxmlformats.org/drawingml/2006/main" noChangeAspect="1"/>
+                </wp:cNvGraphicFramePr>
+                <a:graphic xmlns:a="http://schemas.openxmlformats.org/drawingml/2006/main">
+                  <a:graphicData uri="http://schemas.openxmlformats.org/drawingml/2006/picture">
+                    <pic:pic xmlns:pic="http://schemas.openxmlformats.org/drawingml/2006/picture">
+                      <pic:nvPicPr>
+                        <pic:cNvPr id="9" name="roco bottom.png"/>
+                        <pic:cNvPicPr/>
+                      </pic:nvPicPr>
+                      <pic:blipFill>
+                        <a:blip r:embed="rId10" cstate="print">
+                          <a:duotone>
+                            <a:schemeClr val="accent1">
+                              <a:shade val="45000"/>
+                              <a:satMod val="135000"/>
+                            </a:schemeClr>
+                            <a:prstClr val="white"/>
+                          </a:duotone>
+                          <a:extLst>
+                            <a:ext uri="{28A0092B-C50C-407E-A947-70E740481C1C}">
+                              <a14:useLocalDpi xmlns:a14="http://schemas.microsoft.com/office/drawing/2010/main" val="0"/>
+                            </a:ext>
+                          </a:extLst>
+                        </a:blip>
+                        <a:stretch>
+                          <a:fillRect/>
+                        </a:stretch>
+                      </pic:blipFill>
+                      <pic:spPr>
+                        <a:xfrm>
+                          <a:off x="0" y="0"/>
+                          <a:ext cx="758952" cy="478932"/>
+                        </a:xfrm>
+                        <a:prstGeom prst="rect">
+                          <a:avLst/>
+                        </a:prstGeom>
+                      </pic:spPr>
+                    </pic:pic>
+                  </a:graphicData>
+                </a:graphic>
+              </wp:inline>
+            </w:drawing>
+          </w:r>
+        </w:p>
+        <w:p>
+          <w:pPr>
+            <w:rPr>
+              <w:rFonts w:asciiTheme="majorHAnsi" w:eastAsiaTheme="majorEastAsia" w:hAnsiTheme="majorHAnsi" w:cstheme="majorBidi"/>
+              <w:b/>
+              <w:bCs/>
+              <w:spacing w:val="-10"/>
+              <w:kern w:val="28"/>
+              <w:sz w:val="48"/>
+              <w:szCs w:val="56"/>
+            </w:rPr>
+          </w:pPr>
+          <w:r>
+            <w:rPr>
+              <w:b/>
+              <w:bCs/>
+            </w:rPr>
+            <w:br w:type="page"/>
+          </w:r>
+        </w:p>
+      </w:sdtContent>
+    </w:sdt>
     <w:sdt>
       <w:sdtPr>
         <w:rPr>
@@ -4273,11 +4682,7 @@
           </mc:Choice>
           <mc:Fallback>
             <w:pict>
-              <v:shapetype w14:anchorId="2266E35C" id="_x0000_t202" coordsize="21600,21600" o:spt="202" path="m,l,21600r21600,l21600,xe">
-                <v:stroke joinstyle="miter"/>
-                <v:path gradientshapeok="t" o:connecttype="rect"/>
-              </v:shapetype>
-              <v:shape id="Zone de texte 2" o:spid="_x0000_s1026" type="#_x0000_t202" style="position:absolute;left:0;text-align:left;margin-left:0;margin-top:39.25pt;width:149.85pt;height:21.75pt;z-index:251659264;visibility:visible;mso-wrap-style:square;mso-width-percent:0;mso-height-percent:0;mso-wrap-distance-left:9pt;mso-wrap-distance-top:3.6pt;mso-wrap-distance-right:9pt;mso-wrap-distance-bottom:3.6pt;mso-position-horizontal:center;mso-position-horizontal-relative:margin;mso-position-vertical:absolute;mso-position-vertical-relative:text;mso-width-percent:0;mso-height-percent:0;mso-width-relative:margin;mso-height-relative:margin;v-text-anchor:top" o:gfxdata="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">
+              <v:shape w14:anchorId="2266E35C" id="Zone de texte 2" o:spid="_x0000_s1027" type="#_x0000_t202" style="position:absolute;left:0;text-align:left;margin-left:0;margin-top:39.25pt;width:149.85pt;height:21.75pt;z-index:251659264;visibility:visible;mso-wrap-style:square;mso-width-percent:0;mso-height-percent:0;mso-wrap-distance-left:9pt;mso-wrap-distance-top:3.6pt;mso-wrap-distance-right:9pt;mso-wrap-distance-bottom:3.6pt;mso-position-horizontal:center;mso-position-horizontal-relative:margin;mso-position-vertical:absolute;mso-position-vertical-relative:text;mso-width-percent:0;mso-height-percent:0;mso-width-relative:margin;mso-height-relative:margin;v-text-anchor:top" o:gfxdata="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">
                 <v:textbox>
                   <w:txbxContent>
                     <w:p>
@@ -4335,7 +4740,7 @@
                     </pic:cNvPicPr>
                   </pic:nvPicPr>
                   <pic:blipFill>
-                    <a:blip r:embed="rId8" cstate="print">
+                    <a:blip r:embed="rId11" cstate="print">
                       <a:extLst>
                         <a:ext uri="{28A0092B-C50C-407E-A947-70E740481C1C}">
                           <a14:useLocalDpi xmlns:a14="http://schemas.microsoft.com/office/drawing/2010/main" val="0"/>
@@ -4389,7 +4794,7 @@
                     </pic:cNvPicPr>
                   </pic:nvPicPr>
                   <pic:blipFill>
-                    <a:blip r:embed="rId9" cstate="print">
+                    <a:blip r:embed="rId12" cstate="print">
                       <a:extLst>
                         <a:ext uri="{28A0092B-C50C-407E-A947-70E740481C1C}">
                           <a14:useLocalDpi xmlns:a14="http://schemas.microsoft.com/office/drawing/2010/main" val="0"/>
@@ -4443,7 +4848,7 @@
                     </pic:cNvPicPr>
                   </pic:nvPicPr>
                   <pic:blipFill>
-                    <a:blip r:embed="rId10" cstate="print">
+                    <a:blip r:embed="rId13" cstate="print">
                       <a:extLst>
                         <a:ext uri="{28A0092B-C50C-407E-A947-70E740481C1C}">
                           <a14:useLocalDpi xmlns:a14="http://schemas.microsoft.com/office/drawing/2010/main" val="0"/>
@@ -4497,7 +4902,7 @@
                     </pic:cNvPicPr>
                   </pic:nvPicPr>
                   <pic:blipFill>
-                    <a:blip r:embed="rId11" cstate="print">
+                    <a:blip r:embed="rId14" cstate="print">
                       <a:extLst>
                         <a:ext uri="{28A0092B-C50C-407E-A947-70E740481C1C}">
                           <a14:useLocalDpi xmlns:a14="http://schemas.microsoft.com/office/drawing/2010/main" val="0"/>
@@ -4642,7 +5047,7 @@
           </mc:Choice>
           <mc:Fallback>
             <w:pict>
-              <v:shape w14:anchorId="055AC0EC" id="_x0000_s1027" type="#_x0000_t202" style="position:absolute;left:0;text-align:left;margin-left:0;margin-top:.05pt;width:242.75pt;height:23.4pt;z-index:251661312;visibility:visible;mso-wrap-style:square;mso-width-percent:0;mso-height-percent:0;mso-wrap-distance-left:9pt;mso-wrap-distance-top:3.6pt;mso-wrap-distance-right:9pt;mso-wrap-distance-bottom:3.6pt;mso-position-horizontal:center;mso-position-horizontal-relative:margin;mso-position-vertical:absolute;mso-position-vertical-relative:text;mso-width-percent:0;mso-height-percent:0;mso-width-relative:margin;mso-height-relative:margin;v-text-anchor:top" o:gfxdata="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">
+              <v:shape w14:anchorId="055AC0EC" id="_x0000_s1028" type="#_x0000_t202" style="position:absolute;left:0;text-align:left;margin-left:0;margin-top:.05pt;width:242.75pt;height:23.4pt;z-index:251661312;visibility:visible;mso-wrap-style:square;mso-width-percent:0;mso-height-percent:0;mso-wrap-distance-left:9pt;mso-wrap-distance-top:3.6pt;mso-wrap-distance-right:9pt;mso-wrap-distance-bottom:3.6pt;mso-position-horizontal:center;mso-position-horizontal-relative:margin;mso-position-vertical:absolute;mso-position-vertical-relative:text;mso-width-percent:0;mso-height-percent:0;mso-width-relative:margin;mso-height-relative:margin;v-text-anchor:top" o:gfxdata="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">
                 <v:textbox>
                   <w:txbxContent>
                     <w:p>
@@ -4704,7 +5109,7 @@
                     </pic:cNvPicPr>
                   </pic:nvPicPr>
                   <pic:blipFill>
-                    <a:blip r:embed="rId12" cstate="print">
+                    <a:blip r:embed="rId15" cstate="print">
                       <a:extLst>
                         <a:ext uri="{28A0092B-C50C-407E-A947-70E740481C1C}">
                           <a14:useLocalDpi xmlns:a14="http://schemas.microsoft.com/office/drawing/2010/main" val="0"/>
@@ -4818,7 +5223,7 @@
           </mc:Choice>
           <mc:Fallback>
             <w:pict>
-              <v:shape w14:anchorId="3724AC6A" id="_x0000_s1028" type="#_x0000_t202" style="position:absolute;left:0;text-align:left;margin-left:90.4pt;margin-top:10.85pt;width:268.7pt;height:22.6pt;z-index:251663360;visibility:visible;mso-wrap-style:square;mso-width-percent:0;mso-height-percent:0;mso-wrap-distance-left:9pt;mso-wrap-distance-top:3.6pt;mso-wrap-distance-right:9pt;mso-wrap-distance-bottom:3.6pt;mso-position-horizontal:absolute;mso-position-horizontal-relative:margin;mso-position-vertical:absolute;mso-position-vertical-relative:text;mso-width-percent:0;mso-height-percent:0;mso-width-relative:margin;mso-height-relative:margin;v-text-anchor:top" o:gfxdata="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">
+              <v:shape w14:anchorId="3724AC6A" id="_x0000_s1029" type="#_x0000_t202" style="position:absolute;left:0;text-align:left;margin-left:90.4pt;margin-top:10.85pt;width:268.7pt;height:22.6pt;z-index:251663360;visibility:visible;mso-wrap-style:square;mso-width-percent:0;mso-height-percent:0;mso-wrap-distance-left:9pt;mso-wrap-distance-top:3.6pt;mso-wrap-distance-right:9pt;mso-wrap-distance-bottom:3.6pt;mso-position-horizontal:absolute;mso-position-horizontal-relative:margin;mso-position-vertical:absolute;mso-position-vertical-relative:text;mso-width-percent:0;mso-height-percent:0;mso-width-relative:margin;mso-height-relative:margin;v-text-anchor:top" o:gfxdata="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">
                 <v:textbox>
                   <w:txbxContent>
                     <w:p>
@@ -4864,7 +5269,7 @@
                     </pic:cNvPicPr>
                   </pic:nvPicPr>
                   <pic:blipFill>
-                    <a:blip r:embed="rId13">
+                    <a:blip r:embed="rId16">
                       <a:extLst>
                         <a:ext uri="{28A0092B-C50C-407E-A947-70E740481C1C}">
                           <a14:useLocalDpi xmlns:a14="http://schemas.microsoft.com/office/drawing/2010/main" val="0"/>
@@ -4897,9 +5302,10 @@
       </w:r>
     </w:p>
     <w:sectPr>
-      <w:footerReference w:type="default" r:id="rId14"/>
+      <w:footerReference w:type="default" r:id="rId17"/>
       <w:pgSz w:w="11906" w:h="16838"/>
       <w:pgMar w:top="1440" w:right="1440" w:bottom="1440" w:left="1440" w:header="708" w:footer="708" w:gutter="0"/>
+      <w:pgNumType w:start="0"/>
       <w:cols w:space="708"/>
       <w:titlePg/>
       <w:docGrid w:linePitch="360"/>
@@ -6755,7 +7161,635 @@
       <w:lang w:val="en-GB" w:eastAsia="en-GB"/>
     </w:rPr>
   </w:style>
+  <w:style w:type="paragraph" w:styleId="NoSpacing">
+    <w:name w:val="No Spacing"/>
+    <w:link w:val="NoSpacingChar"/>
+    <w:uiPriority w:val="1"/>
+    <w:qFormat/>
+    <w:rsid w:val="00280CCC"/>
+    <w:pPr>
+      <w:spacing w:after="0" w:line="240" w:lineRule="auto"/>
+    </w:pPr>
+    <w:rPr>
+      <w:rFonts w:eastAsiaTheme="minorEastAsia"/>
+      <w:lang w:val="en-US"/>
+    </w:rPr>
+  </w:style>
+  <w:style w:type="character" w:customStyle="1" w:styleId="NoSpacingChar">
+    <w:name w:val="No Spacing Char"/>
+    <w:basedOn w:val="DefaultParagraphFont"/>
+    <w:link w:val="NoSpacing"/>
+    <w:uiPriority w:val="1"/>
+    <w:rsid w:val="00280CCC"/>
+    <w:rPr>
+      <w:rFonts w:eastAsiaTheme="minorEastAsia"/>
+      <w:lang w:val="en-US"/>
+    </w:rPr>
+  </w:style>
 </w:styles>
+</file>
+
+<file path=word/glossary/document.xml><?xml version="1.0" encoding="utf-8"?>
+<w:glossaryDocument xmlns:wpc="http://schemas.microsoft.com/office/word/2010/wordprocessingCanvas" xmlns:cx="http://schemas.microsoft.com/office/drawing/2014/chartex" xmlns:cx1="http://schemas.microsoft.com/office/drawing/2015/9/8/chartex" xmlns:cx2="http://schemas.microsoft.com/office/drawing/2015/10/21/chartex" xmlns:cx3="http://schemas.microsoft.com/office/drawing/2016/5/9/chartex" xmlns:cx4="http://schemas.microsoft.com/office/drawing/2016/5/10/chartex" xmlns:cx5="http://schemas.microsoft.com/office/drawing/2016/5/11/chartex" xmlns:cx6="http://schemas.microsoft.com/office/drawing/2016/5/12/chartex" xmlns:cx7="http://schemas.microsoft.com/office/drawing/2016/5/13/chartex" xmlns:cx8="http://schemas.microsoft.com/office/drawing/2016/5/14/chartex" xmlns:mc="http://schemas.openxmlformats.org/markup-compatibility/2006" xmlns:aink="http://schemas.microsoft.com/office/drawing/2016/ink" xmlns:am3d="http://schemas.microsoft.com/office/drawing/2017/model3d" xmlns:o="urn:schemas-microsoft-com:office:office" xmlns:r="http://schemas.openxmlformats.org/officeDocument/2006/relationships" xmlns:m="http://schemas.openxmlformats.org/officeDocument/2006/math" xmlns:v="urn:schemas-microsoft-com:vml" xmlns:wp14="http://schemas.microsoft.com/office/word/2010/wordprocessingDrawing" xmlns:wp="http://schemas.openxmlformats.org/drawingml/2006/wordprocessingDrawing" xmlns:w10="urn:schemas-microsoft-com:office:word" xmlns:w="http://schemas.openxmlformats.org/wordprocessingml/2006/main" xmlns:w14="http://schemas.microsoft.com/office/word/2010/wordml" xmlns:w15="http://schemas.microsoft.com/office/word/2012/wordml" xmlns:w16cex="http://schemas.microsoft.com/office/word/2018/wordml/cex" xmlns:w16cid="http://schemas.microsoft.com/office/word/2016/wordml/cid" xmlns:w16="http://schemas.microsoft.com/office/word/2018/wordml" xmlns:w16sdtdh="http://schemas.microsoft.com/office/word/2020/wordml/sdtdatahash" xmlns:w16se="http://schemas.microsoft.com/office/word/2015/wordml/symex" xmlns:wpg="http://schemas.microsoft.com/office/word/2010/wordprocessingGroup" xmlns:wpi="http://schemas.microsoft.com/office/word/2010/wordprocessingInk" xmlns:wne="http://schemas.microsoft.com/office/word/2006/wordml" xmlns:wps="http://schemas.microsoft.com/office/word/2010/wordprocessingShape" mc:Ignorable="w14 w15 w16se w16cid w16 w16cex w16sdtdh wp14">
+  <w:docParts>
+    <w:docPart>
+      <w:docPartPr>
+        <w:name w:val="152D8E7EA14F4964B0626F575531DD36"/>
+        <w:category>
+          <w:name w:val="General"/>
+          <w:gallery w:val="placeholder"/>
+        </w:category>
+        <w:types>
+          <w:type w:val="bbPlcHdr"/>
+        </w:types>
+        <w:behaviors>
+          <w:behavior w:val="content"/>
+        </w:behaviors>
+        <w:guid w:val="{D043D915-3A3B-48CF-98C1-AF0DBD2B8BD5}"/>
+      </w:docPartPr>
+      <w:docPartBody>
+        <w:p>
+          <w:pPr>
+            <w:pStyle w:val="152D8E7EA14F4964B0626F575531DD36"/>
+          </w:pPr>
+          <w:r>
+            <w:rPr>
+              <w:rFonts w:asciiTheme="majorHAnsi" w:eastAsiaTheme="majorEastAsia" w:hAnsiTheme="majorHAnsi" w:cstheme="majorBidi"/>
+              <w:caps/>
+              <w:color w:val="4472C4" w:themeColor="accent1"/>
+              <w:sz w:val="80"/>
+              <w:szCs w:val="80"/>
+            </w:rPr>
+            <w:t>[Document title]</w:t>
+          </w:r>
+        </w:p>
+      </w:docPartBody>
+    </w:docPart>
+    <w:docPart>
+      <w:docPartPr>
+        <w:name w:val="61983E90A8E84F158763322E7998E406"/>
+        <w:category>
+          <w:name w:val="General"/>
+          <w:gallery w:val="placeholder"/>
+        </w:category>
+        <w:types>
+          <w:type w:val="bbPlcHdr"/>
+        </w:types>
+        <w:behaviors>
+          <w:behavior w:val="content"/>
+        </w:behaviors>
+        <w:guid w:val="{79E638E4-0DA7-443D-BBA0-46F40C557E46}"/>
+      </w:docPartPr>
+      <w:docPartBody>
+        <w:p>
+          <w:pPr>
+            <w:pStyle w:val="61983E90A8E84F158763322E7998E406"/>
+          </w:pPr>
+          <w:r>
+            <w:rPr>
+              <w:color w:val="4472C4" w:themeColor="accent1"/>
+              <w:sz w:val="28"/>
+              <w:szCs w:val="28"/>
+            </w:rPr>
+            <w:t>[Document subtitle]</w:t>
+          </w:r>
+        </w:p>
+      </w:docPartBody>
+    </w:docPart>
+  </w:docParts>
+</w:glossaryDocument>
+</file>
+
+<file path=word/glossary/fontTable.xml><?xml version="1.0" encoding="utf-8"?>
+<w:fonts xmlns:mc="http://schemas.openxmlformats.org/markup-compatibility/2006" xmlns:r="http://schemas.openxmlformats.org/officeDocument/2006/relationships" xmlns:w="http://schemas.openxmlformats.org/wordprocessingml/2006/main" xmlns:w14="http://schemas.microsoft.com/office/word/2010/wordml" xmlns:w15="http://schemas.microsoft.com/office/word/2012/wordml" xmlns:w16cex="http://schemas.microsoft.com/office/word/2018/wordml/cex" xmlns:w16cid="http://schemas.microsoft.com/office/word/2016/wordml/cid" xmlns:w16="http://schemas.microsoft.com/office/word/2018/wordml" xmlns:w16sdtdh="http://schemas.microsoft.com/office/word/2020/wordml/sdtdatahash" xmlns:w16se="http://schemas.microsoft.com/office/word/2015/wordml/symex" mc:Ignorable="w14 w15 w16se w16cid w16 w16cex w16sdtdh">
+  <w:font w:name="Wingdings">
+    <w:panose1 w:val="05000000000000000000"/>
+    <w:charset w:val="02"/>
+    <w:family w:val="auto"/>
+    <w:pitch w:val="variable"/>
+    <w:sig w:usb0="00000000" w:usb1="10000000" w:usb2="00000000" w:usb3="00000000" w:csb0="80000000" w:csb1="00000000"/>
+  </w:font>
+  <w:font w:name="Calibri">
+    <w:panose1 w:val="020F0502020204030204"/>
+    <w:charset w:val="00"/>
+    <w:family w:val="swiss"/>
+    <w:pitch w:val="variable"/>
+    <w:sig w:usb0="E4002EFF" w:usb1="C000247B" w:usb2="00000009" w:usb3="00000000" w:csb0="000001FF" w:csb1="00000000"/>
+  </w:font>
+  <w:font w:name="Times New Roman">
+    <w:panose1 w:val="02020603050405020304"/>
+    <w:charset w:val="00"/>
+    <w:family w:val="roman"/>
+    <w:pitch w:val="variable"/>
+    <w:sig w:usb0="E0002EFF" w:usb1="C000785B" w:usb2="00000009" w:usb3="00000000" w:csb0="000001FF" w:csb1="00000000"/>
+  </w:font>
+  <w:font w:name="Courier New">
+    <w:panose1 w:val="02070309020205020404"/>
+    <w:charset w:val="00"/>
+    <w:family w:val="modern"/>
+    <w:pitch w:val="fixed"/>
+    <w:sig w:usb0="E0002EFF" w:usb1="C0007843" w:usb2="00000009" w:usb3="00000000" w:csb0="000001FF" w:csb1="00000000"/>
+  </w:font>
+  <w:font w:name="Symbol">
+    <w:panose1 w:val="05050102010706020507"/>
+    <w:charset w:val="02"/>
+    <w:family w:val="roman"/>
+    <w:pitch w:val="variable"/>
+    <w:sig w:usb0="00000000" w:usb1="10000000" w:usb2="00000000" w:usb3="00000000" w:csb0="80000000" w:csb1="00000000"/>
+  </w:font>
+  <w:font w:name="Calibri Light">
+    <w:panose1 w:val="020F0302020204030204"/>
+    <w:charset w:val="00"/>
+    <w:family w:val="swiss"/>
+    <w:pitch w:val="variable"/>
+    <w:sig w:usb0="E4002EFF" w:usb1="C000247B" w:usb2="00000009" w:usb3="00000000" w:csb0="000001FF" w:csb1="00000000"/>
+  </w:font>
+</w:fonts>
+</file>
+
+<file path=word/glossary/settings.xml><?xml version="1.0" encoding="utf-8"?>
+<w:settings xmlns:mc="http://schemas.openxmlformats.org/markup-compatibility/2006" xmlns:o="urn:schemas-microsoft-com:office:office" xmlns:r="http://schemas.openxmlformats.org/officeDocument/2006/relationships" xmlns:m="http://schemas.openxmlformats.org/officeDocument/2006/math" xmlns:v="urn:schemas-microsoft-com:vml" xmlns:w10="urn:schemas-microsoft-com:office:word" xmlns:w="http://schemas.openxmlformats.org/wordprocessingml/2006/main" xmlns:w14="http://schemas.microsoft.com/office/word/2010/wordml" xmlns:w15="http://schemas.microsoft.com/office/word/2012/wordml" xmlns:w16cex="http://schemas.microsoft.com/office/word/2018/wordml/cex" xmlns:w16cid="http://schemas.microsoft.com/office/word/2016/wordml/cid" xmlns:w16="http://schemas.microsoft.com/office/word/2018/wordml" xmlns:w16sdtdh="http://schemas.microsoft.com/office/word/2020/wordml/sdtdatahash" xmlns:w16se="http://schemas.microsoft.com/office/word/2015/wordml/symex" xmlns:sl="http://schemas.openxmlformats.org/schemaLibrary/2006/main" mc:Ignorable="w14 w15 w16se w16cid w16 w16cex w16sdtdh">
+  <w:view w:val="normal"/>
+  <w:defaultTabStop w:val="708"/>
+  <w:hyphenationZone w:val="425"/>
+  <w:characterSpacingControl w:val="doNotCompress"/>
+  <w:compat>
+    <w:useFELayout/>
+    <w:compatSetting w:name="compatibilityMode" w:uri="http://schemas.microsoft.com/office/word" w:val="15"/>
+    <w:compatSetting w:name="overrideTableStyleFontSizeAndJustification" w:uri="http://schemas.microsoft.com/office/word" w:val="1"/>
+    <w:compatSetting w:name="enableOpenTypeFeatures" w:uri="http://schemas.microsoft.com/office/word" w:val="1"/>
+    <w:compatSetting w:name="doNotFlipMirrorIndents" w:uri="http://schemas.microsoft.com/office/word" w:val="1"/>
+    <w:compatSetting w:name="differentiateMultirowTableHeaders" w:uri="http://schemas.microsoft.com/office/word" w:val="1"/>
+    <w:compatSetting w:name="useWord2013TrackBottomHyphenation" w:uri="http://schemas.microsoft.com/office/word" w:val="0"/>
+  </w:compat>
+  <w:rsids>
+    <w:rsidRoot w:val="006A32C9"/>
+    <w:rsid w:val="006A32C9"/>
+    <w:rsid w:val="00D22BEA"/>
+  </w:rsids>
+  <m:mathPr>
+    <m:mathFont m:val="Cambria Math"/>
+    <m:brkBin m:val="before"/>
+    <m:brkBinSub m:val="--"/>
+    <m:smallFrac m:val="0"/>
+    <m:dispDef/>
+    <m:lMargin m:val="0"/>
+    <m:rMargin m:val="0"/>
+    <m:defJc m:val="centerGroup"/>
+    <m:wrapIndent m:val="1440"/>
+    <m:intLim m:val="subSup"/>
+    <m:naryLim m:val="undOvr"/>
+  </m:mathPr>
+  <w:themeFontLang w:val="fr-FR"/>
+  <w:clrSchemeMapping w:bg1="light1" w:t1="dark1" w:bg2="light2" w:t2="dark2" w:accent1="accent1" w:accent2="accent2" w:accent3="accent3" w:accent4="accent4" w:accent5="accent5" w:accent6="accent6" w:hyperlink="hyperlink" w:followedHyperlink="followedHyperlink"/>
+  <w:decimalSymbol w:val="."/>
+  <w:listSeparator w:val=","/>
+  <w15:chartTrackingRefBased/>
+</w:settings>
+</file>
+
+<file path=word/glossary/styles.xml><?xml version="1.0" encoding="utf-8"?>
+<w:styles xmlns:mc="http://schemas.openxmlformats.org/markup-compatibility/2006" xmlns:r="http://schemas.openxmlformats.org/officeDocument/2006/relationships" xmlns:w="http://schemas.openxmlformats.org/wordprocessingml/2006/main" xmlns:w14="http://schemas.microsoft.com/office/word/2010/wordml" xmlns:w15="http://schemas.microsoft.com/office/word/2012/wordml" xmlns:w16cex="http://schemas.microsoft.com/office/word/2018/wordml/cex" xmlns:w16cid="http://schemas.microsoft.com/office/word/2016/wordml/cid" xmlns:w16="http://schemas.microsoft.com/office/word/2018/wordml" xmlns:w16sdtdh="http://schemas.microsoft.com/office/word/2020/wordml/sdtdatahash" xmlns:w16se="http://schemas.microsoft.com/office/word/2015/wordml/symex" mc:Ignorable="w14 w15 w16se w16cid w16 w16cex w16sdtdh">
+  <w:docDefaults>
+    <w:rPrDefault>
+      <w:rPr>
+        <w:rFonts w:asciiTheme="minorHAnsi" w:eastAsiaTheme="minorEastAsia" w:hAnsiTheme="minorHAnsi" w:cstheme="minorBidi"/>
+        <w:sz w:val="22"/>
+        <w:szCs w:val="22"/>
+        <w:lang w:val="fr-FR" w:eastAsia="fr-FR" w:bidi="ar-SA"/>
+      </w:rPr>
+    </w:rPrDefault>
+    <w:pPrDefault>
+      <w:pPr>
+        <w:spacing w:after="160" w:line="259" w:lineRule="auto"/>
+      </w:pPr>
+    </w:pPrDefault>
+  </w:docDefaults>
+  <w:latentStyles w:defLockedState="0" w:defUIPriority="99" w:defSemiHidden="0" w:defUnhideWhenUsed="0" w:defQFormat="0" w:count="376">
+    <w:lsdException w:name="Normal" w:uiPriority="0" w:qFormat="1"/>
+    <w:lsdException w:name="heading 1" w:uiPriority="9" w:qFormat="1"/>
+    <w:lsdException w:name="heading 2" w:semiHidden="1" w:uiPriority="9" w:unhideWhenUsed="1" w:qFormat="1"/>
+    <w:lsdException w:name="heading 3" w:semiHidden="1" w:uiPriority="9" w:unhideWhenUsed="1" w:qFormat="1"/>
+    <w:lsdException w:name="heading 4" w:semiHidden="1" w:uiPriority="9" w:unhideWhenUsed="1" w:qFormat="1"/>
+    <w:lsdException w:name="heading 5" w:semiHidden="1" w:uiPriority="9" w:unhideWhenUsed="1" w:qFormat="1"/>
+    <w:lsdException w:name="heading 6" w:semiHidden="1" w:uiPriority="9" w:unhideWhenUsed="1" w:qFormat="1"/>
+    <w:lsdException w:name="heading 7" w:semiHidden="1" w:uiPriority="9" w:unhideWhenUsed="1" w:qFormat="1"/>
+    <w:lsdException w:name="heading 8" w:semiHidden="1" w:uiPriority="9" w:unhideWhenUsed="1" w:qFormat="1"/>
+    <w:lsdException w:name="heading 9" w:semiHidden="1" w:uiPriority="9" w:unhideWhenUsed="1" w:qFormat="1"/>
+    <w:lsdException w:name="index 1" w:semiHidden="1" w:unhideWhenUsed="1"/>
+    <w:lsdException w:name="index 2" w:semiHidden="1" w:unhideWhenUsed="1"/>
+    <w:lsdException w:name="index 3" w:semiHidden="1" w:unhideWhenUsed="1"/>
+    <w:lsdException w:name="index 4" w:semiHidden="1" w:unhideWhenUsed="1"/>
+    <w:lsdException w:name="index 5" w:semiHidden="1" w:unhideWhenUsed="1"/>
+    <w:lsdException w:name="index 6" w:semiHidden="1" w:unhideWhenUsed="1"/>
+    <w:lsdException w:name="index 7" w:semiHidden="1" w:unhideWhenUsed="1"/>
+    <w:lsdException w:name="index 8" w:semiHidden="1" w:unhideWhenUsed="1"/>
+    <w:lsdException w:name="index 9" w:semiHidden="1" w:unhideWhenUsed="1"/>
+    <w:lsdException w:name="toc 1" w:semiHidden="1" w:uiPriority="39" w:unhideWhenUsed="1"/>
+    <w:lsdException w:name="toc 2" w:semiHidden="1" w:uiPriority="39" w:unhideWhenUsed="1"/>
+    <w:lsdException w:name="toc 3" w:semiHidden="1" w:uiPriority="39" w:unhideWhenUsed="1"/>
+    <w:lsdException w:name="toc 4" w:semiHidden="1" w:uiPriority="39" w:unhideWhenUsed="1"/>
+    <w:lsdException w:name="toc 5" w:semiHidden="1" w:uiPriority="39" w:unhideWhenUsed="1"/>
+    <w:lsdException w:name="toc 6" w:semiHidden="1" w:uiPriority="39" w:unhideWhenUsed="1"/>
+    <w:lsdException w:name="toc 7" w:semiHidden="1" w:uiPriority="39" w:unhideWhenUsed="1"/>
+    <w:lsdException w:name="toc 8" w:semiHidden="1" w:uiPriority="39" w:unhideWhenUsed="1"/>
+    <w:lsdException w:name="toc 9" w:semiHidden="1" w:uiPriority="39" w:unhideWhenUsed="1"/>
+    <w:lsdException w:name="Normal Indent" w:semiHidden="1" w:unhideWhenUsed="1"/>
+    <w:lsdException w:name="footnote text" w:semiHidden="1" w:unhideWhenUsed="1"/>
+    <w:lsdException w:name="annotation text" w:semiHidden="1" w:unhideWhenUsed="1"/>
+    <w:lsdException w:name="header" w:semiHidden="1" w:unhideWhenUsed="1"/>
+    <w:lsdException w:name="footer" w:semiHidden="1" w:unhideWhenUsed="1"/>
+    <w:lsdException w:name="index heading" w:semiHidden="1" w:unhideWhenUsed="1"/>
+    <w:lsdException w:name="caption" w:semiHidden="1" w:uiPriority="35" w:unhideWhenUsed="1" w:qFormat="1"/>
+    <w:lsdException w:name="table of figures" w:semiHidden="1" w:unhideWhenUsed="1"/>
+    <w:lsdException w:name="envelope address" w:semiHidden="1" w:unhideWhenUsed="1"/>
+    <w:lsdException w:name="envelope return" w:semiHidden="1" w:unhideWhenUsed="1"/>
+    <w:lsdException w:name="footnote reference" w:semiHidden="1" w:unhideWhenUsed="1"/>
+    <w:lsdException w:name="annotation reference" w:semiHidden="1" w:unhideWhenUsed="1"/>
+    <w:lsdException w:name="line number" w:semiHidden="1" w:unhideWhenUsed="1"/>
+    <w:lsdException w:name="page number" w:semiHidden="1" w:unhideWhenUsed="1"/>
+    <w:lsdException w:name="endnote reference" w:semiHidden="1" w:unhideWhenUsed="1"/>
+    <w:lsdException w:name="endnote text" w:semiHidden="1" w:unhideWhenUsed="1"/>
+    <w:lsdException w:name="table of authorities" w:semiHidden="1" w:unhideWhenUsed="1"/>
+    <w:lsdException w:name="macro" w:semiHidden="1" w:unhideWhenUsed="1"/>
+    <w:lsdException w:name="toa heading" w:semiHidden="1" w:unhideWhenUsed="1"/>
+    <w:lsdException w:name="List" w:semiHidden="1" w:unhideWhenUsed="1"/>
+    <w:lsdException w:name="List Bullet" w:semiHidden="1" w:unhideWhenUsed="1"/>
+    <w:lsdException w:name="List Number" w:semiHidden="1" w:unhideWhenUsed="1"/>
+    <w:lsdException w:name="List 2" w:semiHidden="1" w:unhideWhenUsed="1"/>
+    <w:lsdException w:name="List 3" w:semiHidden="1" w:unhideWhenUsed="1"/>
+    <w:lsdException w:name="List 4" w:semiHidden="1" w:unhideWhenUsed="1"/>
+    <w:lsdException w:name="List 5" w:semiHidden="1" w:unhideWhenUsed="1"/>
+    <w:lsdException w:name="List Bullet 2" w:semiHidden="1" w:unhideWhenUsed="1"/>
+    <w:lsdException w:name="List Bullet 3" w:semiHidden="1" w:unhideWhenUsed="1"/>
+    <w:lsdException w:name="List Bullet 4" w:semiHidden="1" w:unhideWhenUsed="1"/>
+    <w:lsdException w:name="List Bullet 5" w:semiHidden="1" w:unhideWhenUsed="1"/>
+    <w:lsdException w:name="List Number 2" w:semiHidden="1" w:unhideWhenUsed="1"/>
+    <w:lsdException w:name="List Number 3" w:semiHidden="1" w:unhideWhenUsed="1"/>
+    <w:lsdException w:name="List Number 4" w:semiHidden="1" w:unhideWhenUsed="1"/>
+    <w:lsdException w:name="List Number 5" w:semiHidden="1" w:unhideWhenUsed="1"/>
+    <w:lsdException w:name="Title" w:uiPriority="10" w:qFormat="1"/>
+    <w:lsdException w:name="Closing" w:semiHidden="1" w:unhideWhenUsed="1"/>
+    <w:lsdException w:name="Signature" w:semiHidden="1" w:unhideWhenUsed="1"/>
+    <w:lsdException w:name="Default Paragraph Font" w:semiHidden="1" w:uiPriority="1" w:unhideWhenUsed="1"/>
+    <w:lsdException w:name="Body Text" w:semiHidden="1" w:unhideWhenUsed="1"/>
+    <w:lsdException w:name="Body Text Indent" w:semiHidden="1" w:unhideWhenUsed="1"/>
+    <w:lsdException w:name="List Continue" w:semiHidden="1" w:unhideWhenUsed="1"/>
+    <w:lsdException w:name="List Continue 2" w:semiHidden="1" w:unhideWhenUsed="1"/>
+    <w:lsdException w:name="List Continue 3" w:semiHidden="1" w:unhideWhenUsed="1"/>
+    <w:lsdException w:name="List Continue 4" w:semiHidden="1" w:unhideWhenUsed="1"/>
+    <w:lsdException w:name="List Continue 5" w:semiHidden="1" w:unhideWhenUsed="1"/>
+    <w:lsdException w:name="Message Header" w:semiHidden="1" w:unhideWhenUsed="1"/>
+    <w:lsdException w:name="Subtitle" w:uiPriority="11" w:qFormat="1"/>
+    <w:lsdException w:name="Salutation" w:semiHidden="1" w:unhideWhenUsed="1"/>
+    <w:lsdException w:name="Date" w:semiHidden="1" w:unhideWhenUsed="1"/>
+    <w:lsdException w:name="Body Text First Indent" w:semiHidden="1" w:unhideWhenUsed="1"/>
+    <w:lsdException w:name="Body Text First Indent 2" w:semiHidden="1" w:unhideWhenUsed="1"/>
+    <w:lsdException w:name="Note Heading" w:semiHidden="1" w:unhideWhenUsed="1"/>
+    <w:lsdException w:name="Body Text 2" w:semiHidden="1" w:unhideWhenUsed="1"/>
+    <w:lsdException w:name="Body Text 3" w:semiHidden="1" w:unhideWhenUsed="1"/>
+    <w:lsdException w:name="Body Text Indent 2" w:semiHidden="1" w:unhideWhenUsed="1"/>
+    <w:lsdException w:name="Body Text Indent 3" w:semiHidden="1" w:unhideWhenUsed="1"/>
+    <w:lsdException w:name="Block Text" w:semiHidden="1" w:unhideWhenUsed="1"/>
+    <w:lsdException w:name="Hyperlink" w:semiHidden="1" w:unhideWhenUsed="1"/>
+    <w:lsdException w:name="FollowedHyperlink" w:semiHidden="1" w:unhideWhenUsed="1"/>
+    <w:lsdException w:name="Strong" w:uiPriority="22" w:qFormat="1"/>
+    <w:lsdException w:name="Emphasis" w:uiPriority="20" w:qFormat="1"/>
+    <w:lsdException w:name="Document Map" w:semiHidden="1" w:unhideWhenUsed="1"/>
+    <w:lsdException w:name="Plain Text" w:semiHidden="1" w:unhideWhenUsed="1"/>
+    <w:lsdException w:name="E-mail Signature" w:semiHidden="1" w:unhideWhenUsed="1"/>
+    <w:lsdException w:name="HTML Top of Form" w:semiHidden="1" w:unhideWhenUsed="1"/>
+    <w:lsdException w:name="HTML Bottom of Form" w:semiHidden="1" w:unhideWhenUsed="1"/>
+    <w:lsdException w:name="Normal (Web)" w:semiHidden="1" w:unhideWhenUsed="1"/>
+    <w:lsdException w:name="HTML Acronym" w:semiHidden="1" w:unhideWhenUsed="1"/>
+    <w:lsdException w:name="HTML Address" w:semiHidden="1" w:unhideWhenUsed="1"/>
+    <w:lsdException w:name="HTML Cite" w:semiHidden="1" w:unhideWhenUsed="1"/>
+    <w:lsdException w:name="HTML Code" w:semiHidden="1" w:unhideWhenUsed="1"/>
+    <w:lsdException w:name="HTML Definition" w:semiHidden="1" w:unhideWhenUsed="1"/>
+    <w:lsdException w:name="HTML Keyboard" w:semiHidden="1" w:unhideWhenUsed="1"/>
+    <w:lsdException w:name="HTML Preformatted" w:semiHidden="1" w:unhideWhenUsed="1"/>
+    <w:lsdException w:name="HTML Sample" w:semiHidden="1" w:unhideWhenUsed="1"/>
+    <w:lsdException w:name="HTML Typewriter" w:semiHidden="1" w:unhideWhenUsed="1"/>
+    <w:lsdException w:name="HTML Variable" w:semiHidden="1" w:unhideWhenUsed="1"/>
+    <w:lsdException w:name="Normal Table" w:semiHidden="1" w:unhideWhenUsed="1"/>
+    <w:lsdException w:name="annotation subject" w:semiHidden="1" w:unhideWhenUsed="1"/>
+    <w:lsdException w:name="No List" w:semiHidden="1" w:unhideWhenUsed="1"/>
+    <w:lsdException w:name="Outline List 1" w:semiHidden="1" w:unhideWhenUsed="1"/>
+    <w:lsdException w:name="Outline List 2" w:semiHidden="1" w:unhideWhenUsed="1"/>
+    <w:lsdException w:name="Outline List 3" w:semiHidden="1" w:unhideWhenUsed="1"/>
+    <w:lsdException w:name="Table Simple 1" w:semiHidden="1" w:unhideWhenUsed="1"/>
+    <w:lsdException w:name="Table Simple 2" w:semiHidden="1" w:unhideWhenUsed="1"/>
+    <w:lsdException w:name="Table Simple 3" w:semiHidden="1" w:unhideWhenUsed="1"/>
+    <w:lsdException w:name="Table Classic 1" w:semiHidden="1" w:unhideWhenUsed="1"/>
+    <w:lsdException w:name="Table Classic 2" w:semiHidden="1" w:unhideWhenUsed="1"/>
+    <w:lsdException w:name="Table Classic 3" w:semiHidden="1" w:unhideWhenUsed="1"/>
+    <w:lsdException w:name="Table Classic 4" w:semiHidden="1" w:unhideWhenUsed="1"/>
+    <w:lsdException w:name="Table Colorful 1" w:semiHidden="1" w:unhideWhenUsed="1"/>
+    <w:lsdException w:name="Table Colorful 2" w:semiHidden="1" w:unhideWhenUsed="1"/>
+    <w:lsdException w:name="Table Colorful 3" w:semiHidden="1" w:unhideWhenUsed="1"/>
+    <w:lsdException w:name="Table Columns 1" w:semiHidden="1" w:unhideWhenUsed="1"/>
+    <w:lsdException w:name="Table Columns 2" w:semiHidden="1" w:unhideWhenUsed="1"/>
+    <w:lsdException w:name="Table Columns 3" w:semiHidden="1" w:unhideWhenUsed="1"/>
+    <w:lsdException w:name="Table Columns 4" w:semiHidden="1" w:unhideWhenUsed="1"/>
+    <w:lsdException w:name="Table Columns 5" w:semiHidden="1" w:unhideWhenUsed="1"/>
+    <w:lsdException w:name="Table Grid 1" w:semiHidden="1" w:unhideWhenUsed="1"/>
+    <w:lsdException w:name="Table Grid 2" w:semiHidden="1" w:unhideWhenUsed="1"/>
+    <w:lsdException w:name="Table Grid 3" w:semiHidden="1" w:unhideWhenUsed="1"/>
+    <w:lsdException w:name="Table Grid 4" w:semiHidden="1" w:unhideWhenUsed="1"/>
+    <w:lsdException w:name="Table Grid 5" w:semiHidden="1" w:unhideWhenUsed="1"/>
+    <w:lsdException w:name="Table Grid 6" w:semiHidden="1" w:unhideWhenUsed="1"/>
+    <w:lsdException w:name="Table Grid 7" w:semiHidden="1" w:unhideWhenUsed="1"/>
+    <w:lsdException w:name="Table Grid 8" w:semiHidden="1" w:unhideWhenUsed="1"/>
+    <w:lsdException w:name="Table List 1" w:semiHidden="1" w:unhideWhenUsed="1"/>
+    <w:lsdException w:name="Table List 2" w:semiHidden="1" w:unhideWhenUsed="1"/>
+    <w:lsdException w:name="Table List 3" w:semiHidden="1" w:unhideWhenUsed="1"/>
+    <w:lsdException w:name="Table List 4" w:semiHidden="1" w:unhideWhenUsed="1"/>
+    <w:lsdException w:name="Table List 5" w:semiHidden="1" w:unhideWhenUsed="1"/>
+    <w:lsdException w:name="Table List 6" w:semiHidden="1" w:unhideWhenUsed="1"/>
+    <w:lsdException w:name="Table List 7" w:semiHidden="1" w:unhideWhenUsed="1"/>
+    <w:lsdException w:name="Table List 8" w:semiHidden="1" w:unhideWhenUsed="1"/>
+    <w:lsdException w:name="Table 3D effects 1" w:semiHidden="1" w:unhideWhenUsed="1"/>
+    <w:lsdException w:name="Table 3D effects 2" w:semiHidden="1" w:unhideWhenUsed="1"/>
+    <w:lsdException w:name="Table 3D effects 3" w:semiHidden="1" w:unhideWhenUsed="1"/>
+    <w:lsdException w:name="Table Contemporary" w:semiHidden="1" w:unhideWhenUsed="1"/>
+    <w:lsdException w:name="Table Elegant" w:semiHidden="1" w:unhideWhenUsed="1"/>
+    <w:lsdException w:name="Table Professional" w:semiHidden="1" w:unhideWhenUsed="1"/>
+    <w:lsdException w:name="Table Subtle 1" w:semiHidden="1" w:unhideWhenUsed="1"/>
+    <w:lsdException w:name="Table Subtle 2" w:semiHidden="1" w:unhideWhenUsed="1"/>
+    <w:lsdException w:name="Table Web 1" w:semiHidden="1" w:unhideWhenUsed="1"/>
+    <w:lsdException w:name="Table Web 2" w:semiHidden="1" w:unhideWhenUsed="1"/>
+    <w:lsdException w:name="Table Web 3" w:semiHidden="1" w:unhideWhenUsed="1"/>
+    <w:lsdException w:name="Balloon Text" w:semiHidden="1" w:unhideWhenUsed="1"/>
+    <w:lsdException w:name="Table Grid" w:uiPriority="39"/>
+    <w:lsdException w:name="Table Theme" w:semiHidden="1" w:unhideWhenUsed="1"/>
+    <w:lsdException w:name="Placeholder Text" w:semiHidden="1"/>
+    <w:lsdException w:name="No Spacing" w:uiPriority="1" w:qFormat="1"/>
+    <w:lsdException w:name="Light Shading" w:uiPriority="60"/>
+    <w:lsdException w:name="Light List" w:uiPriority="61"/>
+    <w:lsdException w:name="Light Grid" w:uiPriority="62"/>
+    <w:lsdException w:name="Medium Shading 1" w:uiPriority="63"/>
+    <w:lsdException w:name="Medium Shading 2" w:uiPriority="64"/>
+    <w:lsdException w:name="Medium List 1" w:uiPriority="65"/>
+    <w:lsdException w:name="Medium List 2" w:uiPriority="66"/>
+    <w:lsdException w:name="Medium Grid 1" w:uiPriority="67"/>
+    <w:lsdException w:name="Medium Grid 2" w:uiPriority="68"/>
+    <w:lsdException w:name="Medium Grid 3" w:uiPriority="69"/>
+    <w:lsdException w:name="Dark List" w:uiPriority="70"/>
+    <w:lsdException w:name="Colorful Shading" w:uiPriority="71"/>
+    <w:lsdException w:name="Colorful List" w:uiPriority="72"/>
+    <w:lsdException w:name="Colorful Grid" w:uiPriority="73"/>
+    <w:lsdException w:name="Light Shading Accent 1" w:uiPriority="60"/>
+    <w:lsdException w:name="Light List Accent 1" w:uiPriority="61"/>
+    <w:lsdException w:name="Light Grid Accent 1" w:uiPriority="62"/>
+    <w:lsdException w:name="Medium Shading 1 Accent 1" w:uiPriority="63"/>
+    <w:lsdException w:name="Medium Shading 2 Accent 1" w:uiPriority="64"/>
+    <w:lsdException w:name="Medium List 1 Accent 1" w:uiPriority="65"/>
+    <w:lsdException w:name="Revision" w:semiHidden="1"/>
+    <w:lsdException w:name="List Paragraph" w:uiPriority="34" w:qFormat="1"/>
+    <w:lsdException w:name="Quote" w:uiPriority="29" w:qFormat="1"/>
+    <w:lsdException w:name="Intense Quote" w:uiPriority="30" w:qFormat="1"/>
+    <w:lsdException w:name="Medium List 2 Accent 1" w:uiPriority="66"/>
+    <w:lsdException w:name="Medium Grid 1 Accent 1" w:uiPriority="67"/>
+    <w:lsdException w:name="Medium Grid 2 Accent 1" w:uiPriority="68"/>
+    <w:lsdException w:name="Medium Grid 3 Accent 1" w:uiPriority="69"/>
+    <w:lsdException w:name="Dark List Accent 1" w:uiPriority="70"/>
+    <w:lsdException w:name="Colorful Shading Accent 1" w:uiPriority="71"/>
+    <w:lsdException w:name="Colorful List Accent 1" w:uiPriority="72"/>
+    <w:lsdException w:name="Colorful Grid Accent 1" w:uiPriority="73"/>
+    <w:lsdException w:name="Light Shading Accent 2" w:uiPriority="60"/>
+    <w:lsdException w:name="Light List Accent 2" w:uiPriority="61"/>
+    <w:lsdException w:name="Light Grid Accent 2" w:uiPriority="62"/>
+    <w:lsdException w:name="Medium Shading 1 Accent 2" w:uiPriority="63"/>
+    <w:lsdException w:name="Medium Shading 2 Accent 2" w:uiPriority="64"/>
+    <w:lsdException w:name="Medium List 1 Accent 2" w:uiPriority="65"/>
+    <w:lsdException w:name="Medium List 2 Accent 2" w:uiPriority="66"/>
+    <w:lsdException w:name="Medium Grid 1 Accent 2" w:uiPriority="67"/>
+    <w:lsdException w:name="Medium Grid 2 Accent 2" w:uiPriority="68"/>
+    <w:lsdException w:name="Medium Grid 3 Accent 2" w:uiPriority="69"/>
+    <w:lsdException w:name="Dark List Accent 2" w:uiPriority="70"/>
+    <w:lsdException w:name="Colorful Shading Accent 2" w:uiPriority="71"/>
+    <w:lsdException w:name="Colorful List Accent 2" w:uiPriority="72"/>
+    <w:lsdException w:name="Colorful Grid Accent 2" w:uiPriority="73"/>
+    <w:lsdException w:name="Light Shading Accent 3" w:uiPriority="60"/>
+    <w:lsdException w:name="Light List Accent 3" w:uiPriority="61"/>
+    <w:lsdException w:name="Light Grid Accent 3" w:uiPriority="62"/>
+    <w:lsdException w:name="Medium Shading 1 Accent 3" w:uiPriority="63"/>
+    <w:lsdException w:name="Medium Shading 2 Accent 3" w:uiPriority="64"/>
+    <w:lsdException w:name="Medium List 1 Accent 3" w:uiPriority="65"/>
+    <w:lsdException w:name="Medium List 2 Accent 3" w:uiPriority="66"/>
+    <w:lsdException w:name="Medium Grid 1 Accent 3" w:uiPriority="67"/>
+    <w:lsdException w:name="Medium Grid 2 Accent 3" w:uiPriority="68"/>
+    <w:lsdException w:name="Medium Grid 3 Accent 3" w:uiPriority="69"/>
+    <w:lsdException w:name="Dark List Accent 3" w:uiPriority="70"/>
+    <w:lsdException w:name="Colorful Shading Accent 3" w:uiPriority="71"/>
+    <w:lsdException w:name="Colorful List Accent 3" w:uiPriority="72"/>
+    <w:lsdException w:name="Colorful Grid Accent 3" w:uiPriority="73"/>
+    <w:lsdException w:name="Light Shading Accent 4" w:uiPriority="60"/>
+    <w:lsdException w:name="Light List Accent 4" w:uiPriority="61"/>
+    <w:lsdException w:name="Light Grid Accent 4" w:uiPriority="62"/>
+    <w:lsdException w:name="Medium Shading 1 Accent 4" w:uiPriority="63"/>
+    <w:lsdException w:name="Medium Shading 2 Accent 4" w:uiPriority="64"/>
+    <w:lsdException w:name="Medium List 1 Accent 4" w:uiPriority="65"/>
+    <w:lsdException w:name="Medium List 2 Accent 4" w:uiPriority="66"/>
+    <w:lsdException w:name="Medium Grid 1 Accent 4" w:uiPriority="67"/>
+    <w:lsdException w:name="Medium Grid 2 Accent 4" w:uiPriority="68"/>
+    <w:lsdException w:name="Medium Grid 3 Accent 4" w:uiPriority="69"/>
+    <w:lsdException w:name="Dark List Accent 4" w:uiPriority="70"/>
+    <w:lsdException w:name="Colorful Shading Accent 4" w:uiPriority="71"/>
+    <w:lsdException w:name="Colorful List Accent 4" w:uiPriority="72"/>
+    <w:lsdException w:name="Colorful Grid Accent 4" w:uiPriority="73"/>
+    <w:lsdException w:name="Light Shading Accent 5" w:uiPriority="60"/>
+    <w:lsdException w:name="Light List Accent 5" w:uiPriority="61"/>
+    <w:lsdException w:name="Light Grid Accent 5" w:uiPriority="62"/>
+    <w:lsdException w:name="Medium Shading 1 Accent 5" w:uiPriority="63"/>
+    <w:lsdException w:name="Medium Shading 2 Accent 5" w:uiPriority="64"/>
+    <w:lsdException w:name="Medium List 1 Accent 5" w:uiPriority="65"/>
+    <w:lsdException w:name="Medium List 2 Accent 5" w:uiPriority="66"/>
+    <w:lsdException w:name="Medium Grid 1 Accent 5" w:uiPriority="67"/>
+    <w:lsdException w:name="Medium Grid 2 Accent 5" w:uiPriority="68"/>
+    <w:lsdException w:name="Medium Grid 3 Accent 5" w:uiPriority="69"/>
+    <w:lsdException w:name="Dark List Accent 5" w:uiPriority="70"/>
+    <w:lsdException w:name="Colorful Shading Accent 5" w:uiPriority="71"/>
+    <w:lsdException w:name="Colorful List Accent 5" w:uiPriority="72"/>
+    <w:lsdException w:name="Colorful Grid Accent 5" w:uiPriority="73"/>
+    <w:lsdException w:name="Light Shading Accent 6" w:uiPriority="60"/>
+    <w:lsdException w:name="Light List Accent 6" w:uiPriority="61"/>
+    <w:lsdException w:name="Light Grid Accent 6" w:uiPriority="62"/>
+    <w:lsdException w:name="Medium Shading 1 Accent 6" w:uiPriority="63"/>
+    <w:lsdException w:name="Medium Shading 2 Accent 6" w:uiPriority="64"/>
+    <w:lsdException w:name="Medium List 1 Accent 6" w:uiPriority="65"/>
+    <w:lsdException w:name="Medium List 2 Accent 6" w:uiPriority="66"/>
+    <w:lsdException w:name="Medium Grid 1 Accent 6" w:uiPriority="67"/>
+    <w:lsdException w:name="Medium Grid 2 Accent 6" w:uiPriority="68"/>
+    <w:lsdException w:name="Medium Grid 3 Accent 6" w:uiPriority="69"/>
+    <w:lsdException w:name="Dark List Accent 6" w:uiPriority="70"/>
+    <w:lsdException w:name="Colorful Shading Accent 6" w:uiPriority="71"/>
+    <w:lsdException w:name="Colorful List Accent 6" w:uiPriority="72"/>
+    <w:lsdException w:name="Colorful Grid Accent 6" w:uiPriority="73"/>
+    <w:lsdException w:name="Subtle Emphasis" w:uiPriority="19" w:qFormat="1"/>
+    <w:lsdException w:name="Intense Emphasis" w:uiPriority="21" w:qFormat="1"/>
+    <w:lsdException w:name="Subtle Reference" w:uiPriority="31" w:qFormat="1"/>
+    <w:lsdException w:name="Intense Reference" w:uiPriority="32" w:qFormat="1"/>
+    <w:lsdException w:name="Book Title" w:uiPriority="33" w:qFormat="1"/>
+    <w:lsdException w:name="Bibliography" w:semiHidden="1" w:uiPriority="37" w:unhideWhenUsed="1"/>
+    <w:lsdException w:name="TOC Heading" w:semiHidden="1" w:uiPriority="39" w:unhideWhenUsed="1" w:qFormat="1"/>
+    <w:lsdException w:name="Plain Table 1" w:uiPriority="41"/>
+    <w:lsdException w:name="Plain Table 2" w:uiPriority="42"/>
+    <w:lsdException w:name="Plain Table 3" w:uiPriority="43"/>
+    <w:lsdException w:name="Plain Table 4" w:uiPriority="44"/>
+    <w:lsdException w:name="Plain Table 5" w:uiPriority="45"/>
+    <w:lsdException w:name="Grid Table Light" w:uiPriority="40"/>
+    <w:lsdException w:name="Grid Table 1 Light" w:uiPriority="46"/>
+    <w:lsdException w:name="Grid Table 2" w:uiPriority="47"/>
+    <w:lsdException w:name="Grid Table 3" w:uiPriority="48"/>
+    <w:lsdException w:name="Grid Table 4" w:uiPriority="49"/>
+    <w:lsdException w:name="Grid Table 5 Dark" w:uiPriority="50"/>
+    <w:lsdException w:name="Grid Table 6 Colorful" w:uiPriority="51"/>
+    <w:lsdException w:name="Grid Table 7 Colorful" w:uiPriority="52"/>
+    <w:lsdException w:name="Grid Table 1 Light Accent 1" w:uiPriority="46"/>
+    <w:lsdException w:name="Grid Table 2 Accent 1" w:uiPriority="47"/>
+    <w:lsdException w:name="Grid Table 3 Accent 1" w:uiPriority="48"/>
+    <w:lsdException w:name="Grid Table 4 Accent 1" w:uiPriority="49"/>
+    <w:lsdException w:name="Grid Table 5 Dark Accent 1" w:uiPriority="50"/>
+    <w:lsdException w:name="Grid Table 6 Colorful Accent 1" w:uiPriority="51"/>
+    <w:lsdException w:name="Grid Table 7 Colorful Accent 1" w:uiPriority="52"/>
+    <w:lsdException w:name="Grid Table 1 Light Accent 2" w:uiPriority="46"/>
+    <w:lsdException w:name="Grid Table 2 Accent 2" w:uiPriority="47"/>
+    <w:lsdException w:name="Grid Table 3 Accent 2" w:uiPriority="48"/>
+    <w:lsdException w:name="Grid Table 4 Accent 2" w:uiPriority="49"/>
+    <w:lsdException w:name="Grid Table 5 Dark Accent 2" w:uiPriority="50"/>
+    <w:lsdException w:name="Grid Table 6 Colorful Accent 2" w:uiPriority="51"/>
+    <w:lsdException w:name="Grid Table 7 Colorful Accent 2" w:uiPriority="52"/>
+    <w:lsdException w:name="Grid Table 1 Light Accent 3" w:uiPriority="46"/>
+    <w:lsdException w:name="Grid Table 2 Accent 3" w:uiPriority="47"/>
+    <w:lsdException w:name="Grid Table 3 Accent 3" w:uiPriority="48"/>
+    <w:lsdException w:name="Grid Table 4 Accent 3" w:uiPriority="49"/>
+    <w:lsdException w:name="Grid Table 5 Dark Accent 3" w:uiPriority="50"/>
+    <w:lsdException w:name="Grid Table 6 Colorful Accent 3" w:uiPriority="51"/>
+    <w:lsdException w:name="Grid Table 7 Colorful Accent 3" w:uiPriority="52"/>
+    <w:lsdException w:name="Grid Table 1 Light Accent 4" w:uiPriority="46"/>
+    <w:lsdException w:name="Grid Table 2 Accent 4" w:uiPriority="47"/>
+    <w:lsdException w:name="Grid Table 3 Accent 4" w:uiPriority="48"/>
+    <w:lsdException w:name="Grid Table 4 Accent 4" w:uiPriority="49"/>
+    <w:lsdException w:name="Grid Table 5 Dark Accent 4" w:uiPriority="50"/>
+    <w:lsdException w:name="Grid Table 6 Colorful Accent 4" w:uiPriority="51"/>
+    <w:lsdException w:name="Grid Table 7 Colorful Accent 4" w:uiPriority="52"/>
+    <w:lsdException w:name="Grid Table 1 Light Accent 5" w:uiPriority="46"/>
+    <w:lsdException w:name="Grid Table 2 Accent 5" w:uiPriority="47"/>
+    <w:lsdException w:name="Grid Table 3 Accent 5" w:uiPriority="48"/>
+    <w:lsdException w:name="Grid Table 4 Accent 5" w:uiPriority="49"/>
+    <w:lsdException w:name="Grid Table 5 Dark Accent 5" w:uiPriority="50"/>
+    <w:lsdException w:name="Grid Table 6 Colorful Accent 5" w:uiPriority="51"/>
+    <w:lsdException w:name="Grid Table 7 Colorful Accent 5" w:uiPriority="52"/>
+    <w:lsdException w:name="Grid Table 1 Light Accent 6" w:uiPriority="46"/>
+    <w:lsdException w:name="Grid Table 2 Accent 6" w:uiPriority="47"/>
+    <w:lsdException w:name="Grid Table 3 Accent 6" w:uiPriority="48"/>
+    <w:lsdException w:name="Grid Table 4 Accent 6" w:uiPriority="49"/>
+    <w:lsdException w:name="Grid Table 5 Dark Accent 6" w:uiPriority="50"/>
+    <w:lsdException w:name="Grid Table 6 Colorful Accent 6" w:uiPriority="51"/>
+    <w:lsdException w:name="Grid Table 7 Colorful Accent 6" w:uiPriority="52"/>
+    <w:lsdException w:name="List Table 1 Light" w:uiPriority="46"/>
+    <w:lsdException w:name="List Table 2" w:uiPriority="47"/>
+    <w:lsdException w:name="List Table 3" w:uiPriority="48"/>
+    <w:lsdException w:name="List Table 4" w:uiPriority="49"/>
+    <w:lsdException w:name="List Table 5 Dark" w:uiPriority="50"/>
+    <w:lsdException w:name="List Table 6 Colorful" w:uiPriority="51"/>
+    <w:lsdException w:name="List Table 7 Colorful" w:uiPriority="52"/>
+    <w:lsdException w:name="List Table 1 Light Accent 1" w:uiPriority="46"/>
+    <w:lsdException w:name="List Table 2 Accent 1" w:uiPriority="47"/>
+    <w:lsdException w:name="List Table 3 Accent 1" w:uiPriority="48"/>
+    <w:lsdException w:name="List Table 4 Accent 1" w:uiPriority="49"/>
+    <w:lsdException w:name="List Table 5 Dark Accent 1" w:uiPriority="50"/>
+    <w:lsdException w:name="List Table 6 Colorful Accent 1" w:uiPriority="51"/>
+    <w:lsdException w:name="List Table 7 Colorful Accent 1" w:uiPriority="52"/>
+    <w:lsdException w:name="List Table 1 Light Accent 2" w:uiPriority="46"/>
+    <w:lsdException w:name="List Table 2 Accent 2" w:uiPriority="47"/>
+    <w:lsdException w:name="List Table 3 Accent 2" w:uiPriority="48"/>
+    <w:lsdException w:name="List Table 4 Accent 2" w:uiPriority="49"/>
+    <w:lsdException w:name="List Table 5 Dark Accent 2" w:uiPriority="50"/>
+    <w:lsdException w:name="List Table 6 Colorful Accent 2" w:uiPriority="51"/>
+    <w:lsdException w:name="List Table 7 Colorful Accent 2" w:uiPriority="52"/>
+    <w:lsdException w:name="List Table 1 Light Accent 3" w:uiPriority="46"/>
+    <w:lsdException w:name="List Table 2 Accent 3" w:uiPriority="47"/>
+    <w:lsdException w:name="List Table 3 Accent 3" w:uiPriority="48"/>
+    <w:lsdException w:name="List Table 4 Accent 3" w:uiPriority="49"/>
+    <w:lsdException w:name="List Table 5 Dark Accent 3" w:uiPriority="50"/>
+    <w:lsdException w:name="List Table 6 Colorful Accent 3" w:uiPriority="51"/>
+    <w:lsdException w:name="List Table 7 Colorful Accent 3" w:uiPriority="52"/>
+    <w:lsdException w:name="List Table 1 Light Accent 4" w:uiPriority="46"/>
+    <w:lsdException w:name="List Table 2 Accent 4" w:uiPriority="47"/>
+    <w:lsdException w:name="List Table 3 Accent 4" w:uiPriority="48"/>
+    <w:lsdException w:name="List Table 4 Accent 4" w:uiPriority="49"/>
+    <w:lsdException w:name="List Table 5 Dark Accent 4" w:uiPriority="50"/>
+    <w:lsdException w:name="List Table 6 Colorful Accent 4" w:uiPriority="51"/>
+    <w:lsdException w:name="List Table 7 Colorful Accent 4" w:uiPriority="52"/>
+    <w:lsdException w:name="List Table 1 Light Accent 5" w:uiPriority="46"/>
+    <w:lsdException w:name="List Table 2 Accent 5" w:uiPriority="47"/>
+    <w:lsdException w:name="List Table 3 Accent 5" w:uiPriority="48"/>
+    <w:lsdException w:name="List Table 4 Accent 5" w:uiPriority="49"/>
+    <w:lsdException w:name="List Table 5 Dark Accent 5" w:uiPriority="50"/>
+    <w:lsdException w:name="List Table 6 Colorful Accent 5" w:uiPriority="51"/>
+    <w:lsdException w:name="List Table 7 Colorful Accent 5" w:uiPriority="52"/>
+    <w:lsdException w:name="List Table 1 Light Accent 6" w:uiPriority="46"/>
+    <w:lsdException w:name="List Table 2 Accent 6" w:uiPriority="47"/>
+    <w:lsdException w:name="List Table 3 Accent 6" w:uiPriority="48"/>
+    <w:lsdException w:name="List Table 4 Accent 6" w:uiPriority="49"/>
+    <w:lsdException w:name="List Table 5 Dark Accent 6" w:uiPriority="50"/>
+    <w:lsdException w:name="List Table 6 Colorful Accent 6" w:uiPriority="51"/>
+    <w:lsdException w:name="List Table 7 Colorful Accent 6" w:uiPriority="52"/>
+    <w:lsdException w:name="Mention" w:semiHidden="1" w:unhideWhenUsed="1"/>
+    <w:lsdException w:name="Smart Hyperlink" w:semiHidden="1" w:unhideWhenUsed="1"/>
+    <w:lsdException w:name="Hashtag" w:semiHidden="1" w:unhideWhenUsed="1"/>
+    <w:lsdException w:name="Unresolved Mention" w:semiHidden="1" w:unhideWhenUsed="1"/>
+    <w:lsdException w:name="Smart Link" w:semiHidden="1" w:unhideWhenUsed="1"/>
+  </w:latentStyles>
+  <w:style w:type="paragraph" w:default="1" w:styleId="Normal">
+    <w:name w:val="Normal"/>
+    <w:qFormat/>
+  </w:style>
+  <w:style w:type="character" w:default="1" w:styleId="DefaultParagraphFont">
+    <w:name w:val="Default Paragraph Font"/>
+    <w:uiPriority w:val="1"/>
+    <w:semiHidden/>
+    <w:unhideWhenUsed/>
+  </w:style>
+  <w:style w:type="table" w:default="1" w:styleId="TableNormal">
+    <w:name w:val="Normal Table"/>
+    <w:uiPriority w:val="99"/>
+    <w:semiHidden/>
+    <w:unhideWhenUsed/>
+    <w:tblPr>
+      <w:tblInd w:w="0" w:type="dxa"/>
+      <w:tblCellMar>
+        <w:top w:w="0" w:type="dxa"/>
+        <w:left w:w="108" w:type="dxa"/>
+        <w:bottom w:w="0" w:type="dxa"/>
+        <w:right w:w="108" w:type="dxa"/>
+      </w:tblCellMar>
+    </w:tblPr>
+  </w:style>
+  <w:style w:type="numbering" w:default="1" w:styleId="NoList">
+    <w:name w:val="No List"/>
+    <w:uiPriority w:val="99"/>
+    <w:semiHidden/>
+    <w:unhideWhenUsed/>
+  </w:style>
+  <w:style w:type="paragraph" w:customStyle="1" w:styleId="152D8E7EA14F4964B0626F575531DD36">
+    <w:name w:val="152D8E7EA14F4964B0626F575531DD36"/>
+    <w:rsid w:val="006A32C9"/>
+  </w:style>
+  <w:style w:type="paragraph" w:customStyle="1" w:styleId="61983E90A8E84F158763322E7998E406">
+    <w:name w:val="61983E90A8E84F158763322E7998E406"/>
+    <w:rsid w:val="006A32C9"/>
+  </w:style>
+</w:styles>
+</file>
+
+<file path=word/glossary/webSettings.xml><?xml version="1.0" encoding="utf-8"?>
+<w:webSettings xmlns:mc="http://schemas.openxmlformats.org/markup-compatibility/2006" xmlns:r="http://schemas.openxmlformats.org/officeDocument/2006/relationships" xmlns:w="http://schemas.openxmlformats.org/wordprocessingml/2006/main" xmlns:w14="http://schemas.microsoft.com/office/word/2010/wordml" xmlns:w15="http://schemas.microsoft.com/office/word/2012/wordml" xmlns:w16cex="http://schemas.microsoft.com/office/word/2018/wordml/cex" xmlns:w16cid="http://schemas.microsoft.com/office/word/2016/wordml/cid" xmlns:w16="http://schemas.microsoft.com/office/word/2018/wordml" xmlns:w16sdtdh="http://schemas.microsoft.com/office/word/2020/wordml/sdtdatahash" xmlns:w16se="http://schemas.microsoft.com/office/word/2015/wordml/symex" mc:Ignorable="w14 w15 w16se w16cid w16 w16cex w16sdtdh">
+  <w:optimizeForBrowser/>
+  <w:allowPNG/>
+</w:webSettings>
 </file>
 
 <file path=word/theme/theme1.xml><?xml version="1.0" encoding="utf-8"?>
@@ -7054,10 +8088,29 @@
 </file>
 
 <file path=customXml/item1.xml><?xml version="1.0" encoding="utf-8"?>
+<CoverPageProperties xmlns="http://schemas.microsoft.com/office/2006/coverPageProps">
+  <PublishDate>2021-10-01T00:00:00</PublishDate>
+  <Abstract/>
+  <CompanyAddress>MEDIPLUS LYON-EST</CompanyAddress>
+  <CompanyPhone/>
+  <CompanyFax/>
+  <CompanyEmail/>
+</CoverPageProperties>
+</file>
+
+<file path=customXml/item2.xml><?xml version="1.0" encoding="utf-8"?>
 <b:Sources xmlns:b="http://schemas.openxmlformats.org/officeDocument/2006/bibliography" xmlns="http://schemas.openxmlformats.org/officeDocument/2006/bibliography" SelectedStyle="\APASixthEditionOfficeOnline.xsl" StyleName="APA" Version="6"/>
 </file>
 
 <file path=customXml/itemProps1.xml><?xml version="1.0" encoding="utf-8"?>
+<ds:datastoreItem xmlns:ds="http://schemas.openxmlformats.org/officeDocument/2006/customXml" ds:itemID="{55AF091B-3C7A-41E3-B477-F2FDAA23CFDA}">
+  <ds:schemaRefs>
+    <ds:schemaRef ds:uri="http://schemas.microsoft.com/office/2006/coverPageProps"/>
+  </ds:schemaRefs>
+</ds:datastoreItem>
+</file>
+
+<file path=customXml/itemProps2.xml><?xml version="1.0" encoding="utf-8"?>
 <ds:datastoreItem xmlns:ds="http://schemas.openxmlformats.org/officeDocument/2006/customXml" ds:itemID="{F6036CB0-E803-4F82-A85B-E7980B253DFA}">
   <ds:schemaRefs>
     <ds:schemaRef ds:uri="http://schemas.openxmlformats.org/officeDocument/2006/bibliography"/>

</xml_diff>